<commit_message>
Completed the OS project.
</commit_message>
<xml_diff>
--- a/doc/OS Project.docx
+++ b/doc/OS Project.docx
@@ -2,109 +2,810 @@
 <file path=word/document.xml><?xml version="1.0" encoding="utf-8"?>
 <w:document xmlns:wpc="http://schemas.microsoft.com/office/word/2010/wordprocessingCanvas" xmlns:cx="http://schemas.microsoft.com/office/drawing/2014/chartex" xmlns:cx1="http://schemas.microsoft.com/office/drawing/2015/9/8/chartex" xmlns:cx2="http://schemas.microsoft.com/office/drawing/2015/10/21/chartex" xmlns:cx3="http://schemas.microsoft.com/office/drawing/2016/5/9/chartex" xmlns:cx4="http://schemas.microsoft.com/office/drawing/2016/5/10/chartex" xmlns:cx5="http://schemas.microsoft.com/office/drawing/2016/5/11/chartex" xmlns:cx6="http://schemas.microsoft.com/office/drawing/2016/5/12/chartex" xmlns:cx7="http://schemas.microsoft.com/office/drawing/2016/5/13/chartex" xmlns:cx8="http://schemas.microsoft.com/office/drawing/2016/5/14/chartex" xmlns:mc="http://schemas.openxmlformats.org/markup-compatibility/2006" xmlns:aink="http://schemas.microsoft.com/office/drawing/2016/ink" xmlns:am3d="http://schemas.microsoft.com/office/drawing/2017/model3d" xmlns:o="urn:schemas-microsoft-com:office:office" xmlns:oel="http://schemas.microsoft.com/office/2019/extlst" xmlns:r="http://schemas.openxmlformats.org/officeDocument/2006/relationships" xmlns:m="http://schemas.openxmlformats.org/officeDocument/2006/math" xmlns:v="urn:schemas-microsoft-com:vml" xmlns:wp14="http://schemas.microsoft.com/office/word/2010/wordprocessingDrawing" xmlns:wp="http://schemas.openxmlformats.org/drawingml/2006/wordprocessingDrawing" xmlns:w10="urn:schemas-microsoft-com:office:word" xmlns:w="http://schemas.openxmlformats.org/wordprocessingml/2006/main" xmlns:w14="http://schemas.microsoft.com/office/word/2010/wordml" xmlns:w15="http://schemas.microsoft.com/office/word/2012/wordml" xmlns:w16cex="http://schemas.microsoft.com/office/word/2018/wordml/cex" xmlns:w16cid="http://schemas.microsoft.com/office/word/2016/wordml/cid" xmlns:w16="http://schemas.microsoft.com/office/word/2018/wordml" xmlns:w16sdtdh="http://schemas.microsoft.com/office/word/2020/wordml/sdtdatahash" xmlns:w16se="http://schemas.microsoft.com/office/word/2015/wordml/symex" xmlns:wpg="http://schemas.microsoft.com/office/word/2010/wordprocessingGroup" xmlns:wpi="http://schemas.microsoft.com/office/word/2010/wordprocessingInk" xmlns:wne="http://schemas.microsoft.com/office/word/2006/wordml" xmlns:wps="http://schemas.microsoft.com/office/word/2010/wordprocessingShape" mc:Ignorable="w14 w15 w16se w16cid w16 w16cex w16sdtdh wp14">
   <w:body>
-    <w:p>
-      <w:pPr>
-        <w:pStyle w:val="Default"/>
-        <w:spacing w:before="0" w:after="281" w:line="240" w:lineRule="auto"/>
-        <w:rPr>
-          <w:b/>
-          <w:bCs/>
-          <w:color w:val="222222"/>
-          <w:sz w:val="28"/>
-          <w:szCs w:val="28"/>
-          <w:shd w:val="clear" w:color="auto" w:fill="FFFFFF"/>
-          <w:lang w:val="en-US"/>
-        </w:rPr>
-      </w:pPr>
-      <w:r>
-        <w:rPr>
-          <w:b/>
-          <w:bCs/>
-          <w:color w:val="222222"/>
-          <w:sz w:val="28"/>
-          <w:szCs w:val="28"/>
-          <w:shd w:val="clear" w:color="auto" w:fill="FFFFFF"/>
-          <w:lang w:val="en-US"/>
-        </w:rPr>
+    <w:p/>
+    <w:p>
+      <w:pPr>
+        <w:rPr>
+          <w:b/>
+          <w:bCs/>
+          <w:sz w:val="32"/>
+          <w:szCs w:val="32"/>
+        </w:rPr>
+      </w:pPr>
+    </w:p>
+    <w:p>
+      <w:pPr>
+        <w:rPr>
+          <w:b/>
+          <w:bCs/>
+          <w:sz w:val="32"/>
+          <w:szCs w:val="32"/>
+        </w:rPr>
+      </w:pPr>
+    </w:p>
+    <w:p>
+      <w:pPr>
+        <w:rPr>
+          <w:b/>
+          <w:bCs/>
+          <w:sz w:val="32"/>
+          <w:szCs w:val="32"/>
+        </w:rPr>
+      </w:pPr>
+    </w:p>
+    <w:p>
+      <w:pPr>
+        <w:rPr>
+          <w:b/>
+          <w:bCs/>
+          <w:sz w:val="32"/>
+          <w:szCs w:val="32"/>
+        </w:rPr>
+      </w:pPr>
+    </w:p>
+    <w:p>
+      <w:pPr>
+        <w:rPr>
+          <w:b/>
+          <w:bCs/>
+          <w:sz w:val="32"/>
+          <w:szCs w:val="32"/>
+        </w:rPr>
+      </w:pPr>
+    </w:p>
+    <w:p>
+      <w:pPr>
+        <w:rPr>
+          <w:b/>
+          <w:bCs/>
+          <w:sz w:val="32"/>
+          <w:szCs w:val="32"/>
+        </w:rPr>
+      </w:pPr>
+    </w:p>
+    <w:p>
+      <w:pPr>
+        <w:pStyle w:val="Heading1"/>
+        <w:shd w:val="clear" w:color="auto" w:fill="FFFFFF"/>
+        <w:spacing w:before="0"/>
+        <w:jc w:val="center"/>
+        <w:rPr>
+          <w:rFonts w:ascii="Times New Roman" w:hAnsi="Times New Roman" w:cs="Times New Roman"/>
+          <w:b/>
+          <w:bCs/>
+          <w:color w:val="2D3B45"/>
+          <w:sz w:val="36"/>
+          <w:szCs w:val="36"/>
+        </w:rPr>
+      </w:pPr>
+      <w:r>
+        <w:rPr>
+          <w:rFonts w:ascii="Times New Roman" w:hAnsi="Times New Roman" w:cs="Times New Roman"/>
+          <w:b/>
+          <w:bCs/>
+          <w:color w:val="2D3B45"/>
+          <w:sz w:val="36"/>
+          <w:szCs w:val="36"/>
+        </w:rPr>
+        <w:t>Create OS</w:t>
+      </w:r>
+    </w:p>
+    <w:p>
+      <w:pPr>
+        <w:pStyle w:val="Heading1"/>
+        <w:shd w:val="clear" w:color="auto" w:fill="FFFFFF"/>
+        <w:spacing w:before="0"/>
+        <w:jc w:val="center"/>
+        <w:rPr>
+          <w:rFonts w:ascii="Times New Roman" w:hAnsi="Times New Roman" w:cs="Times New Roman"/>
+          <w:b/>
+          <w:bCs/>
+          <w:color w:val="2B3A44"/>
+          <w:sz w:val="24"/>
+          <w:szCs w:val="24"/>
+        </w:rPr>
+      </w:pPr>
+    </w:p>
+    <w:p>
+      <w:pPr>
+        <w:pStyle w:val="Heading1"/>
+        <w:shd w:val="clear" w:color="auto" w:fill="FFFFFF"/>
+        <w:spacing w:line="240" w:lineRule="exact"/>
+        <w:jc w:val="center"/>
+        <w:rPr>
+          <w:rFonts w:ascii="Times New Roman" w:hAnsi="Times New Roman" w:cs="Times New Roman"/>
+          <w:color w:val="2D3B45"/>
+          <w:sz w:val="24"/>
+          <w:szCs w:val="24"/>
+          <w:lang w:eastAsia="zh-CN"/>
+        </w:rPr>
+      </w:pPr>
+      <w:r>
+        <w:rPr>
+          <w:rFonts w:ascii="Times New Roman" w:hAnsi="Times New Roman" w:cs="Times New Roman"/>
+          <w:b/>
+          <w:bCs/>
+          <w:color w:val="2B3A44"/>
+          <w:sz w:val="24"/>
+          <w:szCs w:val="24"/>
+        </w:rPr>
+        <w:t>CSYE 6230</w:t>
+      </w:r>
+    </w:p>
+    <w:p>
+      <w:pPr>
+        <w:pStyle w:val="NormalWeb"/>
+        <w:shd w:val="clear" w:color="auto" w:fill="FFFFFF"/>
+        <w:spacing w:before="240" w:beforeAutospacing="0" w:line="240" w:lineRule="exact"/>
+        <w:jc w:val="center"/>
+        <w:rPr>
+          <w:b/>
+          <w:bCs/>
+          <w:color w:val="2B3A44"/>
+        </w:rPr>
+      </w:pPr>
+      <w:r>
+        <w:rPr>
+          <w:b/>
+          <w:bCs/>
+          <w:color w:val="2B3A44"/>
+        </w:rPr>
+        <w:t>Seattle</w:t>
+      </w:r>
+    </w:p>
+    <w:p>
+      <w:pPr>
+        <w:pStyle w:val="NormalWeb"/>
+        <w:shd w:val="clear" w:color="auto" w:fill="FFFFFF"/>
+        <w:spacing w:before="240" w:beforeAutospacing="0" w:line="240" w:lineRule="exact"/>
+        <w:jc w:val="center"/>
+        <w:rPr>
+          <w:b/>
+          <w:bCs/>
+        </w:rPr>
+      </w:pPr>
+      <w:r>
+        <w:rPr>
+          <w:b/>
+          <w:bCs/>
+        </w:rPr>
+        <w:t>Northeastern University</w:t>
+      </w:r>
+    </w:p>
+    <w:p>
+      <w:pPr>
+        <w:pStyle w:val="NormalWeb"/>
+        <w:shd w:val="clear" w:color="auto" w:fill="FFFFFF"/>
+        <w:spacing w:before="240" w:beforeAutospacing="0" w:line="240" w:lineRule="exact"/>
+        <w:jc w:val="center"/>
+        <w:rPr>
+          <w:b/>
+          <w:bCs/>
+        </w:rPr>
+      </w:pPr>
+      <w:r>
+        <w:rPr>
+          <w:b/>
+          <w:bCs/>
+        </w:rPr>
+        <w:t xml:space="preserve">Team Members: Mengyun Xie, </w:t>
+      </w:r>
+      <w:proofErr w:type="spellStart"/>
+      <w:r>
+        <w:rPr>
+          <w:b/>
+          <w:bCs/>
+        </w:rPr>
+        <w:t>Xinyu</w:t>
+      </w:r>
+      <w:proofErr w:type="spellEnd"/>
+      <w:r>
+        <w:rPr>
+          <w:b/>
+          <w:bCs/>
+        </w:rPr>
+        <w:t xml:space="preserve"> </w:t>
+      </w:r>
+      <w:proofErr w:type="spellStart"/>
+      <w:r>
+        <w:rPr>
+          <w:b/>
+          <w:bCs/>
+        </w:rPr>
+        <w:t>Qiu</w:t>
+      </w:r>
+      <w:proofErr w:type="spellEnd"/>
+    </w:p>
+    <w:p>
+      <w:pPr>
+        <w:pStyle w:val="NormalWeb"/>
+        <w:shd w:val="clear" w:color="auto" w:fill="FFFFFF"/>
+        <w:spacing w:before="240" w:beforeAutospacing="0" w:line="240" w:lineRule="exact"/>
+        <w:jc w:val="center"/>
+        <w:rPr>
+          <w:b/>
+          <w:bCs/>
+        </w:rPr>
+      </w:pPr>
+      <w:r>
+        <w:rPr>
+          <w:b/>
+          <w:bCs/>
+        </w:rPr>
+        <w:t xml:space="preserve">Instructor: Prof. Ahmed </w:t>
+      </w:r>
+      <w:proofErr w:type="spellStart"/>
+      <w:r>
+        <w:rPr>
+          <w:b/>
+          <w:bCs/>
+        </w:rPr>
+        <w:t>Banafa</w:t>
+      </w:r>
+      <w:proofErr w:type="spellEnd"/>
+    </w:p>
+    <w:p>
+      <w:pPr>
+        <w:pStyle w:val="NormalWeb"/>
+        <w:shd w:val="clear" w:color="auto" w:fill="FFFFFF"/>
+        <w:spacing w:before="240" w:beforeAutospacing="0" w:line="240" w:lineRule="exact"/>
+        <w:jc w:val="center"/>
+      </w:pPr>
+      <w:r>
+        <w:rPr>
+          <w:b/>
+          <w:bCs/>
+        </w:rPr>
+        <w:t>Date: 04/</w:t>
+      </w:r>
+      <w:r>
+        <w:rPr>
+          <w:b/>
+          <w:bCs/>
+        </w:rPr>
+        <w:t>16</w:t>
+      </w:r>
+      <w:r>
+        <w:rPr>
+          <w:b/>
+          <w:bCs/>
+        </w:rPr>
+        <w:t>/2024</w:t>
+      </w:r>
+    </w:p>
+    <w:p>
+      <w:pPr>
+        <w:rPr>
+          <w:b/>
+          <w:bCs/>
+          <w:sz w:val="32"/>
+          <w:szCs w:val="32"/>
+        </w:rPr>
+      </w:pPr>
+    </w:p>
+    <w:p>
+      <w:pPr>
+        <w:rPr>
+          <w:b/>
+          <w:bCs/>
+          <w:sz w:val="32"/>
+          <w:szCs w:val="32"/>
+        </w:rPr>
+      </w:pPr>
+      <w:r>
+        <w:rPr>
+          <w:b/>
+          <w:bCs/>
+          <w:sz w:val="32"/>
+          <w:szCs w:val="32"/>
+        </w:rPr>
+        <w:br w:type="page"/>
+      </w:r>
+    </w:p>
+    <w:p>
+      <w:pPr>
+        <w:rPr>
+          <w:b/>
+          <w:bCs/>
+          <w:sz w:val="32"/>
+          <w:szCs w:val="32"/>
+        </w:rPr>
+      </w:pPr>
+      <w:r>
+        <w:rPr>
+          <w:b/>
+          <w:bCs/>
+          <w:sz w:val="32"/>
+          <w:szCs w:val="32"/>
+        </w:rPr>
+        <w:lastRenderedPageBreak/>
         <w:t xml:space="preserve">1. </w:t>
       </w:r>
       <w:r>
         <w:rPr>
           <w:b/>
           <w:bCs/>
-          <w:color w:val="222222"/>
-          <w:sz w:val="28"/>
-          <w:szCs w:val="28"/>
-          <w:shd w:val="clear" w:color="auto" w:fill="FFFFFF"/>
-          <w:lang w:val="it-IT"/>
-        </w:rPr>
-        <w:t>Setup</w:t>
-      </w:r>
-    </w:p>
-    <w:p>
-      <w:pPr>
-        <w:pStyle w:val="Default"/>
-        <w:spacing w:before="0" w:line="240" w:lineRule="auto"/>
-        <w:rPr>
-          <w:rFonts w:ascii="Courier" w:eastAsia="Courier" w:hAnsi="Courier" w:cs="Courier"/>
-          <w:shd w:val="clear" w:color="auto" w:fill="F8F8F8"/>
-          <w:lang w:val="en-US"/>
+          <w:sz w:val="32"/>
+          <w:szCs w:val="32"/>
+        </w:rPr>
+        <w:t>Purpose of the Operating System (OS)</w:t>
+      </w:r>
+    </w:p>
+    <w:p>
+      <w:pPr>
+        <w:rPr>
+          <w:lang w:eastAsia="zh-CN"/>
+        </w:rPr>
+      </w:pPr>
+    </w:p>
+    <w:p>
+      <w:pPr>
+        <w:rPr>
+          <w:lang w:eastAsia="zh-CN"/>
+        </w:rPr>
+      </w:pPr>
+      <w:r>
+        <w:rPr>
+          <w:lang w:eastAsia="zh-CN"/>
+        </w:rPr>
+        <w:t>The purpose of an operating system (OS) is to act as an intermediary between hardware and software, providing a platform for applications to run efficiently and managing computer resources. It provides an interface for users to interact with the computer and ensures that hardware resources are utilized effectively by software programs.</w:t>
+      </w:r>
+    </w:p>
+    <w:p>
+      <w:pPr>
+        <w:rPr>
+          <w:lang w:eastAsia="zh-CN"/>
+        </w:rPr>
+      </w:pPr>
+    </w:p>
+    <w:p>
+      <w:pPr>
+        <w:rPr>
+          <w:b/>
+          <w:bCs/>
+          <w:lang w:eastAsia="zh-CN"/>
+        </w:rPr>
+      </w:pPr>
+      <w:r>
+        <w:rPr>
+          <w:b/>
+          <w:bCs/>
+          <w:lang w:eastAsia="zh-CN"/>
+        </w:rPr>
+        <w:t xml:space="preserve">1.1 </w:t>
+      </w:r>
+      <w:r>
+        <w:rPr>
+          <w:b/>
+          <w:bCs/>
+          <w:lang w:eastAsia="zh-CN"/>
+        </w:rPr>
+        <w:t>Functions of the Operating System</w:t>
+      </w:r>
+    </w:p>
+    <w:p>
+      <w:pPr>
+        <w:rPr>
+          <w:lang w:eastAsia="zh-CN"/>
+        </w:rPr>
+      </w:pPr>
+    </w:p>
+    <w:p>
+      <w:pPr>
+        <w:pStyle w:val="ListParagraph"/>
+        <w:numPr>
+          <w:ilvl w:val="0"/>
+          <w:numId w:val="5"/>
+        </w:numPr>
+        <w:rPr>
+          <w:lang w:eastAsia="zh-CN"/>
+        </w:rPr>
+      </w:pPr>
+      <w:r>
+        <w:rPr>
+          <w:lang w:eastAsia="zh-CN"/>
+        </w:rPr>
+        <w:t>Process Management: The OS manages processes, including process creation, scheduling, and termination, to ensure efficient use of CPU time.</w:t>
+      </w:r>
+    </w:p>
+    <w:p>
+      <w:pPr>
+        <w:pStyle w:val="ListParagraph"/>
+        <w:numPr>
+          <w:ilvl w:val="0"/>
+          <w:numId w:val="5"/>
+        </w:numPr>
+        <w:rPr>
+          <w:lang w:eastAsia="zh-CN"/>
+        </w:rPr>
+      </w:pPr>
+      <w:r>
+        <w:rPr>
+          <w:lang w:eastAsia="zh-CN"/>
+        </w:rPr>
+        <w:t>Memory Management: It manages system memory, allocating memory to processes and ensuring memory protection to prevent one process from accessing another's memory.</w:t>
+      </w:r>
+    </w:p>
+    <w:p>
+      <w:pPr>
+        <w:pStyle w:val="ListParagraph"/>
+        <w:numPr>
+          <w:ilvl w:val="0"/>
+          <w:numId w:val="5"/>
+        </w:numPr>
+        <w:rPr>
+          <w:lang w:eastAsia="zh-CN"/>
+        </w:rPr>
+      </w:pPr>
+      <w:r>
+        <w:rPr>
+          <w:lang w:eastAsia="zh-CN"/>
+        </w:rPr>
+        <w:t>File System Management: The OS provides file management functions, including</w:t>
+      </w:r>
+      <w:r>
+        <w:rPr>
+          <w:lang w:eastAsia="zh-CN"/>
+        </w:rPr>
+        <w:t>:</w:t>
+      </w:r>
+    </w:p>
+    <w:p>
+      <w:pPr>
+        <w:ind w:left="1440"/>
+        <w:rPr>
+          <w:lang w:eastAsia="zh-CN"/>
+        </w:rPr>
+      </w:pPr>
+      <w:r>
+        <w:rPr>
+          <w:lang w:eastAsia="zh-CN"/>
+        </w:rPr>
+        <w:t>C</w:t>
+      </w:r>
+      <w:r>
+        <w:rPr>
+          <w:lang w:eastAsia="zh-CN"/>
+        </w:rPr>
+        <w:t>reate</w:t>
+      </w:r>
+    </w:p>
+    <w:p>
+      <w:pPr>
+        <w:ind w:left="1440"/>
+        <w:rPr>
+          <w:lang w:eastAsia="zh-CN"/>
+        </w:rPr>
+      </w:pPr>
+      <w:r>
+        <w:rPr>
+          <w:lang w:eastAsia="zh-CN"/>
+        </w:rPr>
+        <w:t>U</w:t>
+      </w:r>
+      <w:r>
+        <w:rPr>
+          <w:lang w:eastAsia="zh-CN"/>
+        </w:rPr>
+        <w:t>pdate</w:t>
+      </w:r>
+    </w:p>
+    <w:p>
+      <w:pPr>
+        <w:ind w:left="1440"/>
+        <w:rPr>
+          <w:lang w:eastAsia="zh-CN"/>
+        </w:rPr>
+      </w:pPr>
+      <w:r>
+        <w:rPr>
+          <w:lang w:eastAsia="zh-CN"/>
+        </w:rPr>
+        <w:t>C</w:t>
+      </w:r>
+      <w:r>
+        <w:rPr>
+          <w:lang w:eastAsia="zh-CN"/>
+        </w:rPr>
+        <w:t>opy</w:t>
+      </w:r>
+    </w:p>
+    <w:p>
+      <w:pPr>
+        <w:ind w:left="1440"/>
+        <w:rPr>
+          <w:lang w:eastAsia="zh-CN"/>
+        </w:rPr>
+      </w:pPr>
+      <w:r>
+        <w:rPr>
+          <w:lang w:eastAsia="zh-CN"/>
+        </w:rPr>
+        <w:t>D</w:t>
+      </w:r>
+      <w:r>
+        <w:rPr>
+          <w:lang w:eastAsia="zh-CN"/>
+        </w:rPr>
+        <w:t>elete</w:t>
+      </w:r>
+    </w:p>
+    <w:p>
+      <w:pPr>
+        <w:ind w:left="1440"/>
+        <w:rPr>
+          <w:lang w:eastAsia="zh-CN"/>
+        </w:rPr>
+      </w:pPr>
+      <w:r>
+        <w:rPr>
+          <w:lang w:eastAsia="zh-CN"/>
+        </w:rPr>
+        <w:t>L</w:t>
+      </w:r>
+      <w:r>
+        <w:rPr>
+          <w:lang w:eastAsia="zh-CN"/>
+        </w:rPr>
+        <w:t>ist</w:t>
+      </w:r>
+    </w:p>
+    <w:p>
+      <w:pPr>
+        <w:pStyle w:val="ListParagraph"/>
+        <w:numPr>
+          <w:ilvl w:val="0"/>
+          <w:numId w:val="5"/>
+        </w:numPr>
+        <w:rPr>
+          <w:lang w:eastAsia="zh-CN"/>
+        </w:rPr>
+      </w:pPr>
+      <w:r>
+        <w:rPr>
+          <w:lang w:eastAsia="zh-CN"/>
+        </w:rPr>
+        <w:t>Device Management: It manages devices such as printers, disks, and networks, handling device communication and ensuring efficient device utilization.</w:t>
+      </w:r>
+    </w:p>
+    <w:p>
+      <w:pPr>
+        <w:pStyle w:val="ListParagraph"/>
+        <w:numPr>
+          <w:ilvl w:val="0"/>
+          <w:numId w:val="5"/>
+        </w:numPr>
+        <w:rPr>
+          <w:lang w:eastAsia="zh-CN"/>
+        </w:rPr>
+      </w:pPr>
+      <w:r>
+        <w:rPr>
+          <w:lang w:eastAsia="zh-CN"/>
+        </w:rPr>
+        <w:t>Security: The OS enforces security policies, controls access to system resources, and protects against unauthorized access and malware.</w:t>
+      </w:r>
+    </w:p>
+    <w:p>
+      <w:pPr>
+        <w:rPr>
+          <w:lang w:eastAsia="zh-CN"/>
+        </w:rPr>
+      </w:pPr>
+    </w:p>
+    <w:p>
+      <w:pPr>
+        <w:rPr>
+          <w:b/>
+          <w:bCs/>
+          <w:lang w:eastAsia="zh-CN"/>
+        </w:rPr>
+      </w:pPr>
+      <w:r>
+        <w:rPr>
+          <w:b/>
+          <w:bCs/>
+          <w:lang w:eastAsia="zh-CN"/>
+        </w:rPr>
+        <w:t xml:space="preserve">1.2 </w:t>
+      </w:r>
+      <w:r>
+        <w:rPr>
+          <w:b/>
+          <w:bCs/>
+          <w:lang w:eastAsia="zh-CN"/>
+        </w:rPr>
+        <w:t>Number of Code Lines</w:t>
+      </w:r>
+    </w:p>
+    <w:p>
+      <w:pPr>
+        <w:rPr>
+          <w:lang w:eastAsia="zh-CN"/>
+        </w:rPr>
+      </w:pPr>
+    </w:p>
+    <w:p>
+      <w:pPr>
+        <w:rPr>
+          <w:b/>
+          <w:bCs/>
+          <w:sz w:val="32"/>
+          <w:szCs w:val="32"/>
+        </w:rPr>
+      </w:pPr>
+      <w:r>
+        <w:rPr>
+          <w:lang w:eastAsia="zh-CN"/>
+        </w:rPr>
+        <w:t>The provided C++ program contains approximately 1</w:t>
+      </w:r>
+      <w:r>
+        <w:rPr>
+          <w:lang w:eastAsia="zh-CN"/>
+        </w:rPr>
+        <w:t>34</w:t>
+      </w:r>
+      <w:r>
+        <w:rPr>
+          <w:lang w:eastAsia="zh-CN"/>
+        </w:rPr>
+        <w:t xml:space="preserve"> lines of code. It demonstrates basic file management operations (create, update, copy, delete, list) and includes a simulation of process scheduling. While it provides a simplified example, a full-fledged operating system would require millions of lines of code to implement all the necessary functionality and manage complex interactions between hardware and software.</w:t>
+      </w:r>
+      <w:r>
+        <w:rPr>
+          <w:b/>
+          <w:bCs/>
+          <w:sz w:val="32"/>
+          <w:szCs w:val="32"/>
+        </w:rPr>
+        <w:t xml:space="preserve"> </w:t>
+      </w:r>
+    </w:p>
+    <w:p>
+      <w:pPr>
+        <w:rPr>
+          <w:b/>
+          <w:bCs/>
+          <w:sz w:val="32"/>
+          <w:szCs w:val="32"/>
+        </w:rPr>
+      </w:pPr>
+      <w:r>
+        <w:rPr>
+          <w:b/>
+          <w:bCs/>
+          <w:sz w:val="32"/>
+          <w:szCs w:val="32"/>
+        </w:rPr>
+        <w:br/>
+      </w:r>
+      <w:r>
+        <w:rPr>
+          <w:lang w:eastAsia="zh-CN"/>
+        </w:rPr>
+        <w:t xml:space="preserve">In addition, </w:t>
+      </w:r>
+      <w:r>
+        <w:rPr>
+          <w:lang w:eastAsia="zh-CN"/>
+        </w:rPr>
+        <w:t>t</w:t>
+      </w:r>
+      <w:r>
+        <w:rPr>
+          <w:rFonts w:hint="eastAsia"/>
+          <w:lang w:eastAsia="zh-CN"/>
+        </w:rPr>
+        <w:t>here are 70 lines of code for the various configuration files.</w:t>
+      </w:r>
+    </w:p>
+    <w:p>
+      <w:pPr>
+        <w:rPr>
+          <w:lang w:eastAsia="zh-CN"/>
+        </w:rPr>
+      </w:pPr>
+      <w:r>
+        <w:rPr>
+          <w:b/>
+          <w:bCs/>
+          <w:sz w:val="32"/>
+          <w:szCs w:val="32"/>
+        </w:rPr>
+        <w:br w:type="page"/>
+      </w:r>
+    </w:p>
+    <w:p>
+      <w:pPr>
+        <w:rPr>
+          <w:b/>
+          <w:bCs/>
+          <w:sz w:val="32"/>
+          <w:szCs w:val="32"/>
+        </w:rPr>
+      </w:pPr>
+      <w:r>
+        <w:rPr>
+          <w:b/>
+          <w:bCs/>
+          <w:sz w:val="32"/>
+          <w:szCs w:val="32"/>
+        </w:rPr>
+        <w:lastRenderedPageBreak/>
+        <w:t>2</w:t>
+      </w:r>
+      <w:r>
+        <w:rPr>
+          <w:b/>
+          <w:bCs/>
+          <w:sz w:val="32"/>
+          <w:szCs w:val="32"/>
+        </w:rPr>
+        <w:t xml:space="preserve">. </w:t>
+      </w:r>
+      <w:r>
+        <w:rPr>
+          <w:b/>
+          <w:bCs/>
+          <w:sz w:val="32"/>
+          <w:szCs w:val="32"/>
+        </w:rPr>
+        <w:t>Setting Up Development Environment</w:t>
+      </w:r>
+    </w:p>
+    <w:p/>
+    <w:p>
+      <w:r>
+        <w:t>Install necessary tools and libraries:</w:t>
+      </w:r>
+    </w:p>
+    <w:p>
+      <w:pPr>
+        <w:ind w:firstLine="720"/>
+        <w:rPr>
+          <w:shd w:val="pct15" w:color="auto" w:fill="FFFFFF"/>
         </w:rPr>
       </w:pPr>
       <w:proofErr w:type="spellStart"/>
       <w:r>
         <w:rPr>
-          <w:rFonts w:ascii="Courier" w:hAnsi="Courier"/>
-          <w:b/>
-          <w:bCs/>
-          <w:color w:val="007020"/>
-          <w:shd w:val="clear" w:color="auto" w:fill="F8F8F8"/>
-          <w:lang w:val="en-US"/>
+          <w:shd w:val="pct15" w:color="auto" w:fill="FFFFFF"/>
         </w:rPr>
         <w:t>sudo</w:t>
       </w:r>
       <w:proofErr w:type="spellEnd"/>
       <w:r>
         <w:rPr>
-          <w:rFonts w:ascii="Courier" w:hAnsi="Courier"/>
-          <w:shd w:val="clear" w:color="auto" w:fill="F8F8F8"/>
-          <w:lang w:val="en-US"/>
+          <w:shd w:val="pct15" w:color="auto" w:fill="FFFFFF"/>
         </w:rPr>
         <w:t xml:space="preserve"> apt-get install build-essential </w:t>
       </w:r>
       <w:proofErr w:type="spellStart"/>
       <w:r>
         <w:rPr>
-          <w:rFonts w:ascii="Courier" w:hAnsi="Courier"/>
-          <w:shd w:val="clear" w:color="auto" w:fill="F8F8F8"/>
-          <w:lang w:val="en-US"/>
+          <w:shd w:val="pct15" w:color="auto" w:fill="FFFFFF"/>
         </w:rPr>
         <w:t>nasm</w:t>
       </w:r>
       <w:proofErr w:type="spellEnd"/>
       <w:r>
         <w:rPr>
-          <w:rFonts w:ascii="Courier" w:hAnsi="Courier"/>
-          <w:shd w:val="clear" w:color="auto" w:fill="F8F8F8"/>
-          <w:lang w:val="en-US"/>
+          <w:shd w:val="pct15" w:color="auto" w:fill="FFFFFF"/>
         </w:rPr>
         <w:t xml:space="preserve"> </w:t>
       </w:r>
       <w:proofErr w:type="spellStart"/>
       <w:r>
         <w:rPr>
-          <w:rFonts w:ascii="Courier" w:hAnsi="Courier"/>
-          <w:shd w:val="clear" w:color="auto" w:fill="F8F8F8"/>
-          <w:lang w:val="en-US"/>
+          <w:shd w:val="pct15" w:color="auto" w:fill="FFFFFF"/>
         </w:rPr>
         <w:t>genisoimage</w:t>
       </w:r>
       <w:proofErr w:type="spellEnd"/>
       <w:r>
         <w:rPr>
-          <w:rFonts w:ascii="Courier" w:hAnsi="Courier"/>
-          <w:shd w:val="clear" w:color="auto" w:fill="F8F8F8"/>
-          <w:lang w:val="en-US"/>
+          <w:shd w:val="pct15" w:color="auto" w:fill="FFFFFF"/>
         </w:rPr>
         <w:t xml:space="preserve"> </w:t>
       </w:r>
@@ -112,111 +813,200 @@
       <w:proofErr w:type="gramStart"/>
       <w:r>
         <w:rPr>
-          <w:rFonts w:ascii="Courier" w:hAnsi="Courier"/>
-          <w:shd w:val="clear" w:color="auto" w:fill="F8F8F8"/>
-          <w:lang w:val="fr-FR"/>
+          <w:shd w:val="pct15" w:color="auto" w:fill="FFFFFF"/>
         </w:rPr>
         <w:t>qemu</w:t>
       </w:r>
       <w:proofErr w:type="spellEnd"/>
       <w:proofErr w:type="gramEnd"/>
     </w:p>
-    <w:p>
-      <w:pPr>
-        <w:pStyle w:val="Default"/>
-        <w:spacing w:before="0" w:after="281" w:line="240" w:lineRule="auto"/>
-        <w:rPr>
-          <w:b/>
-          <w:bCs/>
-          <w:color w:val="222222"/>
-          <w:sz w:val="28"/>
-          <w:szCs w:val="28"/>
-          <w:shd w:val="clear" w:color="auto" w:fill="FFFFFF"/>
-          <w:lang w:val="en-US"/>
-        </w:rPr>
-      </w:pPr>
-    </w:p>
-    <w:p>
-      <w:pPr>
-        <w:pStyle w:val="Default"/>
-        <w:spacing w:before="0" w:after="281" w:line="240" w:lineRule="auto"/>
-        <w:rPr>
-          <w:b/>
-          <w:bCs/>
-          <w:color w:val="222222"/>
-          <w:sz w:val="28"/>
-          <w:szCs w:val="28"/>
-          <w:shd w:val="clear" w:color="auto" w:fill="FFFFFF"/>
-          <w:lang w:val="en-US"/>
-        </w:rPr>
-      </w:pPr>
-      <w:r>
-        <w:rPr>
-          <w:b/>
-          <w:bCs/>
-          <w:color w:val="222222"/>
-          <w:sz w:val="28"/>
-          <w:szCs w:val="28"/>
-          <w:shd w:val="clear" w:color="auto" w:fill="FFFFFF"/>
-          <w:lang w:val="en-US"/>
-        </w:rPr>
-        <w:t>2.</w:t>
-      </w:r>
-      <w:r>
-        <w:rPr>
-          <w:b/>
-          <w:bCs/>
-          <w:color w:val="222222"/>
-          <w:sz w:val="28"/>
-          <w:szCs w:val="28"/>
-          <w:shd w:val="clear" w:color="auto" w:fill="FFFFFF"/>
-          <w:lang w:val="en-US"/>
-        </w:rPr>
-        <w:t> </w:t>
-      </w:r>
-      <w:r>
-        <w:rPr>
-          <w:b/>
-          <w:bCs/>
-          <w:color w:val="222222"/>
-          <w:sz w:val="28"/>
-          <w:szCs w:val="28"/>
-          <w:shd w:val="clear" w:color="auto" w:fill="FFFFFF"/>
-          <w:lang w:val="en-US"/>
-        </w:rPr>
-        <w:t>Compiling the Operating System and Linking the Kernel</w:t>
-      </w:r>
-    </w:p>
-    <w:p>
-      <w:pPr>
-        <w:pStyle w:val="Default"/>
-        <w:spacing w:before="0" w:after="281" w:line="240" w:lineRule="auto"/>
-        <w:rPr>
-          <w:b/>
-          <w:bCs/>
-          <w:color w:val="222222"/>
-          <w:shd w:val="clear" w:color="auto" w:fill="FFFFFF"/>
-          <w:lang w:val="en-US"/>
-        </w:rPr>
-      </w:pPr>
-      <w:r>
-        <w:rPr>
-          <w:b/>
-          <w:bCs/>
-          <w:noProof/>
-          <w:color w:val="222222"/>
-          <w:shd w:val="clear" w:color="auto" w:fill="FFFFFF"/>
-        </w:rPr>
+    <w:p/>
+    <w:p>
+      <w:pPr>
+        <w:pStyle w:val="ListParagraph"/>
+        <w:numPr>
+          <w:ilvl w:val="0"/>
+          <w:numId w:val="3"/>
+        </w:numPr>
+      </w:pPr>
+      <w:r>
+        <w:t xml:space="preserve">build-essential: contains the GNU compiler collection including </w:t>
+      </w:r>
+      <w:proofErr w:type="spellStart"/>
+      <w:r>
+        <w:t>gcc</w:t>
+      </w:r>
+      <w:proofErr w:type="spellEnd"/>
+      <w:r>
+        <w:t xml:space="preserve">, g++, make, etc. </w:t>
+      </w:r>
+    </w:p>
+    <w:p>
+      <w:pPr>
+        <w:pStyle w:val="ListParagraph"/>
+        <w:numPr>
+          <w:ilvl w:val="0"/>
+          <w:numId w:val="3"/>
+        </w:numPr>
+      </w:pPr>
+      <w:proofErr w:type="spellStart"/>
+      <w:r>
+        <w:t>nasm</w:t>
+      </w:r>
+      <w:proofErr w:type="spellEnd"/>
+      <w:r>
+        <w:t xml:space="preserve">: the Netwide Assembler, a popular assembler for x86 architecture. </w:t>
+      </w:r>
+    </w:p>
+    <w:p>
+      <w:pPr>
+        <w:pStyle w:val="ListParagraph"/>
+        <w:numPr>
+          <w:ilvl w:val="0"/>
+          <w:numId w:val="3"/>
+        </w:numPr>
+      </w:pPr>
+      <w:proofErr w:type="spellStart"/>
+      <w:r>
+        <w:t>genisoimage</w:t>
+      </w:r>
+      <w:proofErr w:type="spellEnd"/>
+      <w:r>
+        <w:t xml:space="preserve">: for creating ISO files for CD-ROMs. </w:t>
+      </w:r>
+    </w:p>
+    <w:p>
+      <w:pPr>
+        <w:pStyle w:val="ListParagraph"/>
+        <w:numPr>
+          <w:ilvl w:val="0"/>
+          <w:numId w:val="3"/>
+        </w:numPr>
+      </w:pPr>
+      <w:proofErr w:type="spellStart"/>
+      <w:r>
+        <w:t>qemu</w:t>
+      </w:r>
+      <w:proofErr w:type="spellEnd"/>
+      <w:r>
+        <w:t xml:space="preserve">: a generic and open-source machine emulator and </w:t>
+      </w:r>
+      <w:proofErr w:type="spellStart"/>
+      <w:r>
+        <w:t>virtualizer</w:t>
+      </w:r>
+      <w:proofErr w:type="spellEnd"/>
+      <w:r>
+        <w:t>, useful for running and testing.</w:t>
+      </w:r>
+    </w:p>
+    <w:p/>
+    <w:p/>
+    <w:p>
+      <w:pPr>
+        <w:rPr>
+          <w:b/>
+          <w:bCs/>
+          <w:sz w:val="32"/>
+          <w:szCs w:val="32"/>
+        </w:rPr>
+      </w:pPr>
+      <w:r>
+        <w:rPr>
+          <w:b/>
+          <w:bCs/>
+          <w:sz w:val="32"/>
+          <w:szCs w:val="32"/>
+        </w:rPr>
+        <w:t>3</w:t>
+      </w:r>
+      <w:r>
+        <w:rPr>
+          <w:b/>
+          <w:bCs/>
+          <w:sz w:val="32"/>
+          <w:szCs w:val="32"/>
+        </w:rPr>
+        <w:t>. Compiling the Operating System and Linking the Kernel</w:t>
+      </w:r>
+    </w:p>
+    <w:p/>
+    <w:p>
+      <w:pPr>
+        <w:rPr>
+          <w:b/>
+          <w:bCs/>
+        </w:rPr>
+      </w:pPr>
+      <w:r>
+        <w:rPr>
+          <w:b/>
+          <w:bCs/>
+        </w:rPr>
+        <w:t>3</w:t>
+      </w:r>
+      <w:r>
+        <w:rPr>
+          <w:b/>
+          <w:bCs/>
+        </w:rPr>
+        <w:t xml:space="preserve">.1 </w:t>
+      </w:r>
+      <w:r>
+        <w:rPr>
+          <w:b/>
+          <w:bCs/>
+        </w:rPr>
+        <w:t xml:space="preserve">Create </w:t>
+      </w:r>
+      <w:proofErr w:type="spellStart"/>
+      <w:proofErr w:type="gramStart"/>
+      <w:r>
+        <w:rPr>
+          <w:b/>
+          <w:bCs/>
+        </w:rPr>
+        <w:t>loader.s</w:t>
+      </w:r>
+      <w:proofErr w:type="spellEnd"/>
+      <w:proofErr w:type="gramEnd"/>
+      <w:r>
+        <w:rPr>
+          <w:b/>
+          <w:bCs/>
+        </w:rPr>
+        <w:t> file</w:t>
+      </w:r>
+    </w:p>
+    <w:p>
+      <w:pPr>
+        <w:rPr>
+          <w:b/>
+          <w:bCs/>
+        </w:rPr>
+      </w:pPr>
+    </w:p>
+    <w:p>
+      <w:r>
+        <w:t>Implement bootloader functionality, preparing for kernel execution.</w:t>
+      </w:r>
+      <w:r>
+        <w:t xml:space="preserve"> </w:t>
+      </w:r>
+      <w:r>
+        <w:t>This assembly file will serve as the bootloader, setting up essential registers and the protected mode before jumping to the kernel main function.</w:t>
+      </w:r>
+      <w:r>
         <w:drawing>
-          <wp:anchor distT="152400" distB="152400" distL="152400" distR="152400" simplePos="0" relativeHeight="251667456" behindDoc="0" locked="0" layoutInCell="1" allowOverlap="1" wp14:anchorId="4B0A9BED" wp14:editId="7D1343D2">
+          <wp:anchor distT="152400" distB="152400" distL="152400" distR="152400" simplePos="0" relativeHeight="251671552" behindDoc="0" locked="0" layoutInCell="1" allowOverlap="1" wp14:anchorId="00732FA8" wp14:editId="2C166C38">
             <wp:simplePos x="0" y="0"/>
             <wp:positionH relativeFrom="margin">
               <wp:posOffset>0</wp:posOffset>
             </wp:positionH>
             <wp:positionV relativeFrom="line">
-              <wp:posOffset>509270</wp:posOffset>
+              <wp:posOffset>350520</wp:posOffset>
             </wp:positionV>
-            <wp:extent cx="4677382" cy="2367564"/>
+            <wp:extent cx="5194300" cy="2781300"/>
             <wp:effectExtent l="0" t="0" r="0" b="0"/>
             <wp:wrapTopAndBottom distT="152400" distB="152400"/>
             <wp:docPr id="1073741825" name="officeArt object" descr="pasted-image.png"/>
@@ -231,7 +1021,7 @@
                     </pic:cNvPicPr>
                   </pic:nvPicPr>
                   <pic:blipFill>
-                    <a:blip r:embed="rId6"/>
+                    <a:blip r:embed="rId7"/>
                     <a:stretch>
                       <a:fillRect/>
                     </a:stretch>
@@ -239,7 +1029,7 @@
                   <pic:spPr>
                     <a:xfrm>
                       <a:off x="0" y="0"/>
-                      <a:ext cx="4677382" cy="2367564"/>
+                      <a:ext cx="5194300" cy="2781300"/>
                     </a:xfrm>
                     <a:prstGeom prst="rect">
                       <a:avLst/>
@@ -253,20 +1043,60 @@
                 </pic:pic>
               </a:graphicData>
             </a:graphic>
+            <wp14:sizeRelH relativeFrom="margin">
+              <wp14:pctWidth>0</wp14:pctWidth>
+            </wp14:sizeRelH>
+            <wp14:sizeRelV relativeFrom="margin">
+              <wp14:pctHeight>0</wp14:pctHeight>
+            </wp14:sizeRelV>
           </wp:anchor>
         </w:drawing>
       </w:r>
-      <w:r>
-        <w:rPr>
-          <w:b/>
-          <w:bCs/>
-          <w:color w:val="222222"/>
-          <w:sz w:val="28"/>
-          <w:szCs w:val="28"/>
-          <w:shd w:val="clear" w:color="auto" w:fill="FFFFFF"/>
-          <w:lang w:val="en-US"/>
-        </w:rPr>
-        <w:t xml:space="preserve">Create </w:t>
+    </w:p>
+    <w:p/>
+    <w:p/>
+    <w:p/>
+    <w:p/>
+    <w:p/>
+    <w:p/>
+    <w:p/>
+    <w:p/>
+    <w:p>
+      <w:pPr>
+        <w:rPr>
+          <w:b/>
+          <w:bCs/>
+        </w:rPr>
+      </w:pPr>
+      <w:r>
+        <w:rPr>
+          <w:b/>
+          <w:bCs/>
+        </w:rPr>
+        <w:br w:type="page"/>
+      </w:r>
+    </w:p>
+    <w:p>
+      <w:pPr>
+        <w:rPr>
+          <w:b/>
+          <w:bCs/>
+        </w:rPr>
+      </w:pPr>
+      <w:r>
+        <w:rPr>
+          <w:b/>
+          <w:bCs/>
+        </w:rPr>
+        <w:lastRenderedPageBreak/>
+        <w:t>3</w:t>
+      </w:r>
+      <w:r>
+        <w:rPr>
+          <w:b/>
+          <w:bCs/>
+        </w:rPr>
+        <w:t xml:space="preserve">.2 Create </w:t>
       </w:r>
       <w:proofErr w:type="spellStart"/>
       <w:proofErr w:type="gramStart"/>
@@ -274,13 +1104,8 @@
         <w:rPr>
           <w:b/>
           <w:bCs/>
-          <w:color w:val="222222"/>
-          <w:sz w:val="28"/>
-          <w:szCs w:val="28"/>
-          <w:shd w:val="clear" w:color="auto" w:fill="FFFFFF"/>
-          <w:lang w:val="en-US"/>
-        </w:rPr>
-        <w:t>loader.s</w:t>
+        </w:rPr>
+        <w:t>link.ld</w:t>
       </w:r>
       <w:proofErr w:type="spellEnd"/>
       <w:proofErr w:type="gramEnd"/>
@@ -288,53 +1113,26 @@
         <w:rPr>
           <w:b/>
           <w:bCs/>
-          <w:color w:val="222222"/>
-          <w:shd w:val="clear" w:color="auto" w:fill="FFFFFF"/>
-          <w:lang w:val="en-US"/>
-        </w:rPr>
-        <w:t> </w:t>
-      </w:r>
-      <w:r>
-        <w:rPr>
-          <w:b/>
-          <w:bCs/>
-          <w:color w:val="222222"/>
-          <w:shd w:val="clear" w:color="auto" w:fill="FFFFFF"/>
-          <w:lang w:val="en-US"/>
-        </w:rPr>
-        <w:t>file.</w:t>
-      </w:r>
-    </w:p>
-    <w:p>
-      <w:pPr>
-        <w:pStyle w:val="Default"/>
-        <w:spacing w:before="0" w:after="281" w:line="240" w:lineRule="auto"/>
-        <w:rPr>
-          <w:b/>
-          <w:bCs/>
-          <w:color w:val="222222"/>
-          <w:shd w:val="clear" w:color="auto" w:fill="FFFFFF"/>
-          <w:lang w:val="en-US"/>
-        </w:rPr>
-      </w:pPr>
-      <w:r>
-        <w:rPr>
-          <w:b/>
-          <w:bCs/>
-          <w:noProof/>
-          <w:color w:val="222222"/>
-          <w:shd w:val="clear" w:color="auto" w:fill="FFFFFF"/>
-        </w:rPr>
+        </w:rPr>
+        <w:t xml:space="preserve"> file</w:t>
+      </w:r>
+    </w:p>
+    <w:p/>
+    <w:p>
+      <w:r>
+        <w:t xml:space="preserve">Define memory layout and sections for the kernel. The linker script that specifies the memory </w:t>
+      </w:r>
+      <w:r>
         <w:drawing>
-          <wp:anchor distT="152400" distB="152400" distL="152400" distR="152400" simplePos="0" relativeHeight="251669504" behindDoc="0" locked="0" layoutInCell="1" allowOverlap="1" wp14:anchorId="0B5B056F" wp14:editId="38A7CA3E">
+          <wp:anchor distT="152400" distB="152400" distL="152400" distR="152400" simplePos="0" relativeHeight="251673600" behindDoc="0" locked="0" layoutInCell="1" allowOverlap="1" wp14:anchorId="44E0FF20" wp14:editId="3AD734FE">
             <wp:simplePos x="0" y="0"/>
             <wp:positionH relativeFrom="margin">
-              <wp:posOffset>-63500</wp:posOffset>
+              <wp:posOffset>101600</wp:posOffset>
             </wp:positionH>
             <wp:positionV relativeFrom="line">
-              <wp:posOffset>375920</wp:posOffset>
+              <wp:posOffset>398780</wp:posOffset>
             </wp:positionV>
-            <wp:extent cx="3925434" cy="3462104"/>
+            <wp:extent cx="4254500" cy="3619500"/>
             <wp:effectExtent l="0" t="0" r="0" b="0"/>
             <wp:wrapTopAndBottom distT="152400" distB="152400"/>
             <wp:docPr id="1073741826" name="officeArt object" descr="pasted-image.png"/>
@@ -349,7 +1147,7 @@
                     </pic:cNvPicPr>
                   </pic:nvPicPr>
                   <pic:blipFill>
-                    <a:blip r:embed="rId7"/>
+                    <a:blip r:embed="rId8"/>
                     <a:stretch>
                       <a:fillRect/>
                     </a:stretch>
@@ -357,7 +1155,7 @@
                   <pic:spPr>
                     <a:xfrm>
                       <a:off x="0" y="0"/>
-                      <a:ext cx="3925434" cy="3462104"/>
+                      <a:ext cx="4254500" cy="3619500"/>
                     </a:xfrm>
                     <a:prstGeom prst="rect">
                       <a:avLst/>
@@ -371,84 +1169,46 @@
                 </pic:pic>
               </a:graphicData>
             </a:graphic>
+            <wp14:sizeRelH relativeFrom="margin">
+              <wp14:pctWidth>0</wp14:pctWidth>
+            </wp14:sizeRelH>
+            <wp14:sizeRelV relativeFrom="margin">
+              <wp14:pctHeight>0</wp14:pctHeight>
+            </wp14:sizeRelV>
           </wp:anchor>
         </w:drawing>
       </w:r>
       <w:r>
-        <w:rPr>
-          <w:b/>
-          <w:bCs/>
-          <w:color w:val="222222"/>
-          <w:sz w:val="28"/>
-          <w:szCs w:val="28"/>
-          <w:shd w:val="clear" w:color="auto" w:fill="FFFFFF"/>
-          <w:lang w:val="en-US"/>
-        </w:rPr>
-        <w:t xml:space="preserve">Create </w:t>
+        <w:t xml:space="preserve">addresses where the kernel sections (text, data, </w:t>
       </w:r>
       <w:proofErr w:type="spellStart"/>
-      <w:proofErr w:type="gramStart"/>
-      <w:r>
-        <w:rPr>
-          <w:b/>
-          <w:bCs/>
-          <w:color w:val="222222"/>
-          <w:shd w:val="clear" w:color="auto" w:fill="FFFFFF"/>
-          <w:lang w:val="en-US"/>
-        </w:rPr>
-        <w:t>link.ld</w:t>
+      <w:r>
+        <w:t>bss</w:t>
       </w:r>
       <w:proofErr w:type="spellEnd"/>
-      <w:proofErr w:type="gramEnd"/>
-      <w:r>
-        <w:rPr>
-          <w:b/>
-          <w:bCs/>
-          <w:color w:val="222222"/>
-          <w:shd w:val="clear" w:color="auto" w:fill="FFFFFF"/>
-          <w:lang w:val="en-US"/>
-        </w:rPr>
-        <w:t xml:space="preserve"> file</w:t>
-      </w:r>
-    </w:p>
-    <w:p>
-      <w:pPr>
-        <w:pStyle w:val="Default"/>
-        <w:spacing w:before="0" w:after="281" w:line="240" w:lineRule="auto"/>
-        <w:rPr>
-          <w:b/>
-          <w:bCs/>
-          <w:color w:val="222222"/>
-          <w:sz w:val="28"/>
-          <w:szCs w:val="28"/>
-          <w:shd w:val="clear" w:color="auto" w:fill="FFFFFF"/>
-          <w:lang w:val="en-US"/>
-        </w:rPr>
-      </w:pPr>
-    </w:p>
-    <w:p>
-      <w:pPr>
-        <w:pStyle w:val="Default"/>
-        <w:spacing w:before="0" w:after="281" w:line="240" w:lineRule="auto"/>
-        <w:rPr>
-          <w:b/>
-          <w:bCs/>
-          <w:color w:val="222222"/>
-          <w:sz w:val="28"/>
-          <w:szCs w:val="28"/>
-          <w:shd w:val="clear" w:color="auto" w:fill="FFFFFF"/>
-          <w:lang w:val="en-US"/>
-        </w:rPr>
-      </w:pPr>
-      <w:r>
-        <w:rPr>
-          <w:b/>
-          <w:bCs/>
-          <w:noProof/>
-          <w:color w:val="222222"/>
-          <w:sz w:val="28"/>
-          <w:szCs w:val="28"/>
-          <w:shd w:val="clear" w:color="auto" w:fill="FFFFFF"/>
+      <w:r>
+        <w:t>) should be placed.</w:t>
+      </w:r>
+    </w:p>
+    <w:p>
+      <w:pPr>
+        <w:rPr>
+          <w:b/>
+          <w:bCs/>
+        </w:rPr>
+      </w:pPr>
+    </w:p>
+    <w:p>
+      <w:pPr>
+        <w:rPr>
+          <w:b/>
+          <w:bCs/>
+        </w:rPr>
+      </w:pPr>
+      <w:r>
+        <w:rPr>
+          <w:b/>
+          <w:bCs/>
         </w:rPr>
         <w:drawing>
           <wp:anchor distT="152400" distB="152400" distL="152400" distR="152400" simplePos="0" relativeHeight="251659264" behindDoc="0" locked="0" layoutInCell="1" allowOverlap="1" wp14:anchorId="7C07C75A" wp14:editId="4C698544">
@@ -474,7 +1234,7 @@
                     </pic:cNvPicPr>
                   </pic:nvPicPr>
                   <pic:blipFill>
-                    <a:blip r:embed="rId8"/>
+                    <a:blip r:embed="rId9"/>
                     <a:stretch>
                       <a:fillRect/>
                     </a:stretch>
@@ -503,11 +1263,20 @@
         <w:rPr>
           <w:b/>
           <w:bCs/>
-          <w:color w:val="222222"/>
-          <w:sz w:val="28"/>
-          <w:szCs w:val="28"/>
-          <w:shd w:val="clear" w:color="auto" w:fill="FFFFFF"/>
-          <w:lang w:val="en-US"/>
+        </w:rPr>
+        <w:t>3</w:t>
+      </w:r>
+      <w:r>
+        <w:rPr>
+          <w:b/>
+          <w:bCs/>
+        </w:rPr>
+        <w:t xml:space="preserve">.3 </w:t>
+      </w:r>
+      <w:r>
+        <w:rPr>
+          <w:b/>
+          <w:bCs/>
         </w:rPr>
         <w:t xml:space="preserve">Create </w:t>
       </w:r>
@@ -517,113 +1286,92 @@
         <w:rPr>
           <w:b/>
           <w:bCs/>
-          <w:color w:val="222222"/>
-          <w:sz w:val="28"/>
-          <w:szCs w:val="28"/>
-          <w:shd w:val="clear" w:color="auto" w:fill="FFFFFF"/>
-          <w:lang w:val="en-US"/>
         </w:rPr>
         <w:t>kernel.elf</w:t>
       </w:r>
       <w:proofErr w:type="spellEnd"/>
       <w:proofErr w:type="gramEnd"/>
     </w:p>
-    <w:p>
-      <w:pPr>
-        <w:pStyle w:val="Default"/>
-        <w:spacing w:before="0" w:line="240" w:lineRule="auto"/>
-        <w:rPr>
-          <w:color w:val="222222"/>
-          <w:shd w:val="clear" w:color="auto" w:fill="FFFFFF"/>
-          <w:lang w:val="en-US"/>
-        </w:rPr>
-      </w:pPr>
-      <w:r>
-        <w:rPr>
-          <w:color w:val="222222"/>
-          <w:shd w:val="clear" w:color="auto" w:fill="FFFFFF"/>
-          <w:lang w:val="en-US"/>
-        </w:rPr>
-        <w:t>The final executable will be called</w:t>
-      </w:r>
-      <w:r>
-        <w:rPr>
-          <w:color w:val="222222"/>
-          <w:shd w:val="clear" w:color="auto" w:fill="FFFFFF"/>
-          <w:lang w:val="en-US"/>
-        </w:rPr>
-        <w:t> </w:t>
+    <w:p/>
+    <w:p>
+      <w:r>
+        <w:t xml:space="preserve">The final executable will be called </w:t>
       </w:r>
       <w:proofErr w:type="spellStart"/>
       <w:r>
-        <w:rPr>
-          <w:rFonts w:ascii="Courier" w:hAnsi="Courier"/>
-          <w:color w:val="222222"/>
-          <w:sz w:val="26"/>
-          <w:szCs w:val="26"/>
-          <w:shd w:val="clear" w:color="auto" w:fill="FFFFFF"/>
-          <w:lang w:val="en-US"/>
-        </w:rPr>
         <w:t>kernel.elf</w:t>
       </w:r>
       <w:proofErr w:type="spellEnd"/>
       <w:r>
-        <w:rPr>
-          <w:color w:val="222222"/>
-          <w:shd w:val="clear" w:color="auto" w:fill="FFFFFF"/>
-          <w:lang w:val="en-US"/>
-        </w:rPr>
-        <w:t>.</w:t>
-      </w:r>
-    </w:p>
-    <w:p>
-      <w:pPr>
-        <w:pStyle w:val="Default"/>
-        <w:spacing w:before="0" w:line="240" w:lineRule="auto"/>
-        <w:rPr>
-          <w:color w:val="222222"/>
-          <w:shd w:val="clear" w:color="auto" w:fill="FFFFFF"/>
-          <w:lang w:val="en-US"/>
-        </w:rPr>
-      </w:pPr>
-    </w:p>
-    <w:p>
-      <w:pPr>
-        <w:pStyle w:val="Body"/>
-      </w:pPr>
-    </w:p>
-    <w:p>
-      <w:pPr>
-        <w:pStyle w:val="Default"/>
-        <w:spacing w:before="0" w:after="281" w:line="240" w:lineRule="auto"/>
-        <w:rPr>
-          <w:b/>
-          <w:bCs/>
-          <w:color w:val="222222"/>
-          <w:sz w:val="28"/>
-          <w:szCs w:val="28"/>
-          <w:shd w:val="clear" w:color="auto" w:fill="FFFFFF"/>
-          <w:lang w:val="en-US"/>
-        </w:rPr>
-      </w:pPr>
-      <w:r>
-        <w:rPr>
-          <w:b/>
-          <w:bCs/>
-          <w:noProof/>
-          <w:color w:val="222222"/>
-          <w:sz w:val="28"/>
-          <w:szCs w:val="28"/>
-          <w:shd w:val="clear" w:color="auto" w:fill="FFFFFF"/>
+        <w:t>, which is the entry point for the operating system.</w:t>
+      </w:r>
+    </w:p>
+    <w:p/>
+    <w:p/>
+    <w:p/>
+    <w:p/>
+    <w:p>
+      <w:r>
+        <w:br w:type="page"/>
+      </w:r>
+    </w:p>
+    <w:p/>
+    <w:p>
+      <w:pPr>
+        <w:rPr>
+          <w:b/>
+          <w:bCs/>
+          <w:sz w:val="32"/>
+          <w:szCs w:val="32"/>
+        </w:rPr>
+      </w:pPr>
+      <w:r>
+        <w:rPr>
+          <w:b/>
+          <w:bCs/>
+          <w:sz w:val="32"/>
+          <w:szCs w:val="32"/>
+        </w:rPr>
+        <w:t>4</w:t>
+      </w:r>
+      <w:r>
+        <w:rPr>
+          <w:b/>
+          <w:bCs/>
+          <w:sz w:val="32"/>
+          <w:szCs w:val="32"/>
+        </w:rPr>
+        <w:t>. Building an ISO Image</w:t>
+      </w:r>
+    </w:p>
+    <w:p>
+      <w:pPr>
+        <w:rPr>
+          <w:b/>
+          <w:bCs/>
+        </w:rPr>
+      </w:pPr>
+    </w:p>
+    <w:p>
+      <w:pPr>
+        <w:rPr>
+          <w:b/>
+          <w:bCs/>
+        </w:rPr>
+      </w:pPr>
+      <w:r>
+        <w:rPr>
+          <w:b/>
+          <w:bCs/>
         </w:rPr>
         <w:drawing>
-          <wp:anchor distT="152400" distB="152400" distL="152400" distR="152400" simplePos="0" relativeHeight="251660288" behindDoc="0" locked="0" layoutInCell="1" allowOverlap="1" wp14:anchorId="78F50E7A" wp14:editId="20996293">
+          <wp:anchor distT="152400" distB="152400" distL="152400" distR="152400" simplePos="0" relativeHeight="251660288" behindDoc="0" locked="0" layoutInCell="1" allowOverlap="1" wp14:anchorId="78F50E7A" wp14:editId="32D745EE">
             <wp:simplePos x="0" y="0"/>
             <wp:positionH relativeFrom="margin">
-              <wp:posOffset>-127635</wp:posOffset>
+              <wp:posOffset>-64135</wp:posOffset>
             </wp:positionH>
             <wp:positionV relativeFrom="line">
-              <wp:posOffset>526415</wp:posOffset>
+              <wp:posOffset>363220</wp:posOffset>
             </wp:positionV>
             <wp:extent cx="5943600" cy="727143"/>
             <wp:effectExtent l="0" t="0" r="0" b="0"/>
@@ -640,7 +1388,7 @@
                     </pic:cNvPicPr>
                   </pic:nvPicPr>
                   <pic:blipFill>
-                    <a:blip r:embed="rId9"/>
+                    <a:blip r:embed="rId10"/>
                     <a:stretch>
                       <a:fillRect/>
                     </a:stretch>
@@ -669,86 +1417,87 @@
         <w:rPr>
           <w:b/>
           <w:bCs/>
-          <w:color w:val="222222"/>
-          <w:sz w:val="28"/>
-          <w:szCs w:val="28"/>
-          <w:shd w:val="clear" w:color="auto" w:fill="FFFFFF"/>
-          <w:lang w:val="en-US"/>
-        </w:rPr>
-        <w:t>3.</w:t>
-      </w:r>
-      <w:r>
-        <w:rPr>
-          <w:b/>
-          <w:bCs/>
-          <w:color w:val="222222"/>
-          <w:sz w:val="28"/>
-          <w:szCs w:val="28"/>
-          <w:shd w:val="clear" w:color="auto" w:fill="FFFFFF"/>
-          <w:lang w:val="en-US"/>
-        </w:rPr>
-        <w:t> </w:t>
-      </w:r>
-      <w:r>
-        <w:rPr>
-          <w:b/>
-          <w:bCs/>
-          <w:color w:val="222222"/>
-          <w:sz w:val="28"/>
-          <w:szCs w:val="28"/>
-          <w:shd w:val="clear" w:color="auto" w:fill="FFFFFF"/>
-          <w:lang w:val="en-US"/>
-        </w:rPr>
-        <w:t>Building an ISO Image</w:t>
-      </w:r>
-    </w:p>
-    <w:p>
-      <w:pPr>
-        <w:pStyle w:val="Default"/>
-        <w:spacing w:before="0" w:after="281" w:line="240" w:lineRule="auto"/>
-        <w:rPr>
-          <w:b/>
-          <w:bCs/>
-          <w:color w:val="222222"/>
-          <w:sz w:val="28"/>
-          <w:szCs w:val="28"/>
-          <w:shd w:val="clear" w:color="auto" w:fill="FFFFFF"/>
-          <w:lang w:val="en-US"/>
-        </w:rPr>
-      </w:pPr>
-    </w:p>
-    <w:p>
-      <w:pPr>
-        <w:pStyle w:val="Default"/>
-        <w:spacing w:before="0" w:after="281" w:line="240" w:lineRule="auto"/>
-        <w:rPr>
-          <w:b/>
-          <w:bCs/>
-          <w:color w:val="222222"/>
-          <w:sz w:val="28"/>
-          <w:szCs w:val="28"/>
-          <w:shd w:val="clear" w:color="auto" w:fill="FFFFFF"/>
-          <w:lang w:val="en-US"/>
-        </w:rPr>
-      </w:pPr>
-      <w:r>
-        <w:rPr>
-          <w:b/>
-          <w:bCs/>
-          <w:noProof/>
-          <w:color w:val="222222"/>
-          <w:sz w:val="28"/>
-          <w:szCs w:val="28"/>
-          <w:shd w:val="clear" w:color="auto" w:fill="FFFFFF"/>
-        </w:rPr>
+        </w:rPr>
+        <w:t>4</w:t>
+      </w:r>
+      <w:r>
+        <w:rPr>
+          <w:b/>
+          <w:bCs/>
+        </w:rPr>
+        <w:t>.1 Create Directory</w:t>
+      </w:r>
+    </w:p>
+    <w:p>
+      <w:pPr>
+        <w:rPr>
+          <w:b/>
+          <w:bCs/>
+        </w:rPr>
+      </w:pPr>
+      <w:r>
+        <w:rPr>
+          <w:b/>
+          <w:bCs/>
+        </w:rPr>
+        <w:t>4</w:t>
+      </w:r>
+      <w:r>
+        <w:rPr>
+          <w:b/>
+          <w:bCs/>
+        </w:rPr>
+        <w:t xml:space="preserve">.2 </w:t>
+      </w:r>
+      <w:r>
+        <w:rPr>
+          <w:b/>
+          <w:bCs/>
+        </w:rPr>
+        <w:t>Create</w:t>
+      </w:r>
+      <w:r>
+        <w:rPr>
+          <w:b/>
+          <w:bCs/>
+        </w:rPr>
+        <w:t xml:space="preserve"> </w:t>
+      </w:r>
+      <w:proofErr w:type="spellStart"/>
+      <w:r>
+        <w:rPr>
+          <w:b/>
+          <w:bCs/>
+        </w:rPr>
+        <w:t>menu.lst</w:t>
+      </w:r>
+      <w:proofErr w:type="spellEnd"/>
+      <w:r>
+        <w:rPr>
+          <w:b/>
+          <w:bCs/>
+        </w:rPr>
+        <w:t xml:space="preserve"> </w:t>
+      </w:r>
+      <w:r>
+        <w:rPr>
+          <w:b/>
+          <w:bCs/>
+        </w:rPr>
+        <w:t>Configuration for GRUB</w:t>
+      </w:r>
+    </w:p>
+    <w:p/>
+    <w:p>
+      <w:r>
         <w:drawing>
-          <wp:anchor distT="152400" distB="152400" distL="152400" distR="152400" simplePos="0" relativeHeight="251665408" behindDoc="0" locked="0" layoutInCell="1" allowOverlap="1" wp14:anchorId="1B4CBEE0" wp14:editId="422195FB">
+          <wp:anchor distT="152400" distB="152400" distL="152400" distR="152400" simplePos="0" relativeHeight="251665408" behindDoc="0" locked="0" layoutInCell="1" allowOverlap="1" wp14:anchorId="1B4CBEE0" wp14:editId="72E1DFA2">
             <wp:simplePos x="0" y="0"/>
             <wp:positionH relativeFrom="margin">
-              <wp:posOffset>-6350</wp:posOffset>
+              <wp:posOffset>-3810</wp:posOffset>
             </wp:positionH>
             <wp:positionV relativeFrom="line">
-              <wp:posOffset>2272665</wp:posOffset>
+              <wp:posOffset>1982470</wp:posOffset>
             </wp:positionV>
             <wp:extent cx="5943600" cy="1032268"/>
             <wp:effectExtent l="0" t="0" r="0" b="0"/>
@@ -765,7 +1514,7 @@
                     </pic:cNvPicPr>
                   </pic:nvPicPr>
                   <pic:blipFill>
-                    <a:blip r:embed="rId10"/>
+                    <a:blip r:embed="rId11"/>
                     <a:stretch>
                       <a:fillRect/>
                     </a:stretch>
@@ -791,25 +1540,16 @@
         </w:drawing>
       </w:r>
       <w:r>
-        <w:rPr>
-          <w:b/>
-          <w:bCs/>
-          <w:noProof/>
-          <w:color w:val="222222"/>
-          <w:sz w:val="28"/>
-          <w:szCs w:val="28"/>
-          <w:shd w:val="clear" w:color="auto" w:fill="FFFFFF"/>
-        </w:rPr>
         <w:drawing>
-          <wp:anchor distT="152400" distB="152400" distL="152400" distR="152400" simplePos="0" relativeHeight="251664384" behindDoc="0" locked="0" layoutInCell="1" allowOverlap="1" wp14:anchorId="6EBE39EE" wp14:editId="25E0772D">
+          <wp:anchor distT="152400" distB="152400" distL="152400" distR="152400" simplePos="0" relativeHeight="251664384" behindDoc="0" locked="0" layoutInCell="1" allowOverlap="1" wp14:anchorId="6EBE39EE" wp14:editId="29C07D5D">
             <wp:simplePos x="0" y="0"/>
             <wp:positionH relativeFrom="margin">
-              <wp:posOffset>-127635</wp:posOffset>
+              <wp:posOffset>-63500</wp:posOffset>
             </wp:positionH>
             <wp:positionV relativeFrom="line">
-              <wp:posOffset>404495</wp:posOffset>
+              <wp:posOffset>337185</wp:posOffset>
             </wp:positionV>
-            <wp:extent cx="5943600" cy="1711508"/>
+            <wp:extent cx="5499100" cy="1524000"/>
             <wp:effectExtent l="0" t="0" r="0" b="0"/>
             <wp:wrapTopAndBottom distT="152400" distB="152400"/>
             <wp:docPr id="1073741829" name="officeArt object" descr="pasted-image.png"/>
@@ -824,7 +1564,7 @@
                     </pic:cNvPicPr>
                   </pic:nvPicPr>
                   <pic:blipFill>
-                    <a:blip r:embed="rId11"/>
+                    <a:blip r:embed="rId12"/>
                     <a:stretch>
                       <a:fillRect/>
                     </a:stretch>
@@ -832,7 +1572,7 @@
                   <pic:spPr>
                     <a:xfrm>
                       <a:off x="0" y="0"/>
-                      <a:ext cx="5943600" cy="1711508"/>
+                      <a:ext cx="5499100" cy="1524000"/>
                     </a:xfrm>
                     <a:prstGeom prst="rect">
                       <a:avLst/>
@@ -846,164 +1586,55 @@
                 </pic:pic>
               </a:graphicData>
             </a:graphic>
+            <wp14:sizeRelH relativeFrom="margin">
+              <wp14:pctWidth>0</wp14:pctWidth>
+            </wp14:sizeRelH>
+            <wp14:sizeRelV relativeFrom="margin">
+              <wp14:pctHeight>0</wp14:pctHeight>
+            </wp14:sizeRelV>
           </wp:anchor>
         </w:drawing>
       </w:r>
       <w:r>
-        <w:rPr>
-          <w:b/>
-          <w:bCs/>
-          <w:color w:val="222222"/>
-          <w:sz w:val="28"/>
-          <w:szCs w:val="28"/>
-          <w:shd w:val="clear" w:color="auto" w:fill="FFFFFF"/>
-          <w:lang w:val="en-US"/>
-        </w:rPr>
-        <w:t xml:space="preserve">Create a </w:t>
-      </w:r>
-      <w:r>
-        <w:rPr>
-          <w:b/>
-          <w:bCs/>
-          <w:color w:val="222222"/>
-          <w:sz w:val="28"/>
-          <w:szCs w:val="28"/>
-          <w:shd w:val="clear" w:color="auto" w:fill="FFFFFF"/>
-          <w:lang w:val="fr-FR"/>
-        </w:rPr>
-        <w:t>configuration file</w:t>
-      </w:r>
-      <w:r>
-        <w:rPr>
-          <w:b/>
-          <w:bCs/>
-          <w:color w:val="222222"/>
-          <w:sz w:val="28"/>
-          <w:szCs w:val="28"/>
-          <w:shd w:val="clear" w:color="auto" w:fill="FFFFFF"/>
-          <w:lang w:val="en-US"/>
-        </w:rPr>
-        <w:t> </w:t>
+        <w:t xml:space="preserve">Configure GRUB with necessary boot parameters and ensure it points to </w:t>
       </w:r>
       <w:proofErr w:type="spellStart"/>
       <w:r>
-        <w:rPr>
-          <w:rFonts w:ascii="Courier" w:hAnsi="Courier"/>
-          <w:b/>
-          <w:bCs/>
-          <w:color w:val="222222"/>
-          <w:sz w:val="26"/>
-          <w:szCs w:val="26"/>
-          <w:shd w:val="clear" w:color="auto" w:fill="FFFFFF"/>
-          <w:lang w:val="en-US"/>
-        </w:rPr>
-        <w:t>menu.lst</w:t>
+        <w:t>kernel.elf</w:t>
       </w:r>
       <w:proofErr w:type="spellEnd"/>
       <w:r>
-        <w:rPr>
-          <w:b/>
-          <w:bCs/>
-          <w:color w:val="222222"/>
-          <w:sz w:val="28"/>
-          <w:szCs w:val="28"/>
-          <w:shd w:val="clear" w:color="auto" w:fill="FFFFFF"/>
-          <w:lang w:val="en-US"/>
-        </w:rPr>
-        <w:t xml:space="preserve"> for </w:t>
-      </w:r>
-      <w:proofErr w:type="gramStart"/>
-      <w:r>
-        <w:rPr>
-          <w:b/>
-          <w:bCs/>
-          <w:color w:val="222222"/>
-          <w:sz w:val="28"/>
-          <w:szCs w:val="28"/>
-          <w:shd w:val="clear" w:color="auto" w:fill="FFFFFF"/>
-          <w:lang w:val="en-US"/>
-        </w:rPr>
-        <w:t>GRUB</w:t>
-      </w:r>
-      <w:proofErr w:type="gramEnd"/>
-    </w:p>
-    <w:p>
-      <w:pPr>
-        <w:pStyle w:val="Default"/>
-        <w:spacing w:before="0" w:after="281" w:line="240" w:lineRule="auto"/>
-        <w:rPr>
-          <w:b/>
-          <w:bCs/>
-          <w:color w:val="222222"/>
-          <w:sz w:val="28"/>
-          <w:szCs w:val="28"/>
-          <w:shd w:val="clear" w:color="auto" w:fill="FFFFFF"/>
-          <w:lang w:val="en-US"/>
-        </w:rPr>
-      </w:pPr>
-    </w:p>
-    <w:p>
-      <w:pPr>
-        <w:pStyle w:val="Default"/>
-        <w:spacing w:before="0" w:after="281" w:line="240" w:lineRule="auto"/>
-        <w:rPr>
-          <w:b/>
-          <w:bCs/>
-          <w:color w:val="222222"/>
-          <w:sz w:val="28"/>
-          <w:szCs w:val="28"/>
-          <w:shd w:val="clear" w:color="auto" w:fill="FFFFFF"/>
-          <w:lang w:val="en-US"/>
-        </w:rPr>
-      </w:pPr>
-    </w:p>
-    <w:p>
-      <w:pPr>
-        <w:pStyle w:val="Default"/>
-        <w:spacing w:before="0" w:after="281" w:line="240" w:lineRule="auto"/>
-        <w:rPr>
-          <w:b/>
-          <w:bCs/>
-          <w:color w:val="222222"/>
-          <w:sz w:val="28"/>
-          <w:szCs w:val="28"/>
-          <w:shd w:val="clear" w:color="auto" w:fill="FFFFFF"/>
-          <w:lang w:val="en-US"/>
-        </w:rPr>
-      </w:pPr>
-    </w:p>
-    <w:p>
-      <w:pPr>
-        <w:pStyle w:val="Default"/>
-        <w:spacing w:before="0" w:after="281" w:line="240" w:lineRule="auto"/>
-        <w:rPr>
-          <w:b/>
-          <w:bCs/>
-          <w:color w:val="222222"/>
-          <w:sz w:val="28"/>
-          <w:szCs w:val="28"/>
-          <w:shd w:val="clear" w:color="auto" w:fill="FFFFFF"/>
-          <w:lang w:val="en-US"/>
-        </w:rPr>
-      </w:pPr>
-      <w:r>
-        <w:rPr>
-          <w:b/>
-          <w:bCs/>
-          <w:noProof/>
-          <w:color w:val="222222"/>
-          <w:sz w:val="28"/>
-          <w:szCs w:val="28"/>
-          <w:shd w:val="clear" w:color="auto" w:fill="FFFFFF"/>
+        <w:t>.</w:t>
+      </w:r>
+    </w:p>
+    <w:p>
+      <w:pPr>
+        <w:rPr>
+          <w:b/>
+          <w:bCs/>
+        </w:rPr>
+      </w:pPr>
+    </w:p>
+    <w:p>
+      <w:pPr>
+        <w:rPr>
+          <w:b/>
+          <w:bCs/>
+        </w:rPr>
+      </w:pPr>
+      <w:r>
+        <w:rPr>
+          <w:b/>
+          <w:bCs/>
         </w:rPr>
         <w:drawing>
-          <wp:anchor distT="152400" distB="152400" distL="152400" distR="152400" simplePos="0" relativeHeight="251661312" behindDoc="0" locked="0" layoutInCell="1" allowOverlap="1" wp14:anchorId="349827FA" wp14:editId="0DCEFC1E">
+          <wp:anchor distT="152400" distB="152400" distL="152400" distR="152400" simplePos="0" relativeHeight="251661312" behindDoc="0" locked="0" layoutInCell="1" allowOverlap="1" wp14:anchorId="349827FA" wp14:editId="22C0A3F9">
             <wp:simplePos x="0" y="0"/>
             <wp:positionH relativeFrom="margin">
               <wp:posOffset>-69215</wp:posOffset>
             </wp:positionH>
             <wp:positionV relativeFrom="line">
-              <wp:posOffset>615315</wp:posOffset>
+              <wp:posOffset>462915</wp:posOffset>
             </wp:positionV>
             <wp:extent cx="5943600" cy="1468821"/>
             <wp:effectExtent l="0" t="0" r="0" b="0"/>
@@ -1020,7 +1651,7 @@
                     </pic:cNvPicPr>
                   </pic:nvPicPr>
                   <pic:blipFill>
-                    <a:blip r:embed="rId12"/>
+                    <a:blip r:embed="rId13"/>
                     <a:stretch>
                       <a:fillRect/>
                     </a:stretch>
@@ -1049,176 +1680,493 @@
         <w:rPr>
           <w:b/>
           <w:bCs/>
-          <w:color w:val="222222"/>
-          <w:sz w:val="28"/>
-          <w:szCs w:val="28"/>
+        </w:rPr>
+        <w:t>4</w:t>
+      </w:r>
+      <w:r>
+        <w:rPr>
+          <w:b/>
+          <w:bCs/>
+        </w:rPr>
+        <w:t xml:space="preserve">.3 </w:t>
+      </w:r>
+      <w:r>
+        <w:rPr>
+          <w:b/>
+          <w:bCs/>
+        </w:rPr>
+        <w:t>Generate ISO Image</w:t>
+      </w:r>
+    </w:p>
+    <w:p>
+      <w:r>
+        <w:t>The ISO image </w:t>
+      </w:r>
+      <w:proofErr w:type="spellStart"/>
+      <w:r>
+        <w:t>os.iso</w:t>
+      </w:r>
+      <w:proofErr w:type="spellEnd"/>
+      <w:r>
+        <w:t xml:space="preserve"> now contains the kernel executable, the GRUB </w:t>
+      </w:r>
+      <w:proofErr w:type="gramStart"/>
+      <w:r>
+        <w:t>bootloader</w:t>
+      </w:r>
+      <w:proofErr w:type="gramEnd"/>
+      <w:r>
+        <w:t xml:space="preserve"> and the configuration file.</w:t>
+      </w:r>
+    </w:p>
+    <w:p>
+      <w:r>
+        <w:br w:type="page"/>
+      </w:r>
+    </w:p>
+    <w:p>
+      <w:pPr>
+        <w:rPr>
+          <w:b/>
+          <w:bCs/>
+          <w:sz w:val="32"/>
+          <w:szCs w:val="32"/>
+        </w:rPr>
+      </w:pPr>
+      <w:r>
+        <w:rPr>
+          <w:b/>
+          <w:bCs/>
+          <w:sz w:val="32"/>
+          <w:szCs w:val="32"/>
+        </w:rPr>
+        <w:lastRenderedPageBreak/>
+        <w:t>5</w:t>
+      </w:r>
+      <w:r>
+        <w:rPr>
+          <w:b/>
+          <w:bCs/>
+          <w:sz w:val="32"/>
+          <w:szCs w:val="32"/>
+        </w:rPr>
+        <w:t>. </w:t>
+      </w:r>
+      <w:r>
+        <w:rPr>
+          <w:b/>
+          <w:bCs/>
+          <w:sz w:val="32"/>
+          <w:szCs w:val="32"/>
+        </w:rPr>
+        <w:t>Implementing the Shell</w:t>
+      </w:r>
+    </w:p>
+    <w:p/>
+    <w:p>
+      <w:pPr>
+        <w:rPr>
+          <w:b/>
+          <w:bCs/>
+        </w:rPr>
+      </w:pPr>
+      <w:r>
+        <w:rPr>
+          <w:b/>
+          <w:bCs/>
+        </w:rPr>
+        <w:t>5</w:t>
+      </w:r>
+      <w:r>
+        <w:rPr>
+          <w:b/>
+          <w:bCs/>
+        </w:rPr>
+        <w:t xml:space="preserve">.1 </w:t>
+      </w:r>
+      <w:r>
+        <w:rPr>
+          <w:b/>
+          <w:bCs/>
+        </w:rPr>
+        <w:t xml:space="preserve">Write </w:t>
+      </w:r>
+      <w:proofErr w:type="spellStart"/>
+      <w:r>
+        <w:rPr>
+          <w:b/>
+          <w:bCs/>
+        </w:rPr>
+        <w:t>Makefile</w:t>
+      </w:r>
+      <w:proofErr w:type="spellEnd"/>
+    </w:p>
+    <w:p>
+      <w:r>
+        <w:drawing>
+          <wp:inline distT="0" distB="0" distL="0" distR="0" wp14:anchorId="279541BF" wp14:editId="6BA05A21">
+            <wp:extent cx="2984500" cy="1692476"/>
+            <wp:effectExtent l="0" t="0" r="0" b="0"/>
+            <wp:docPr id="1150093046" name="Picture 1" descr="A screenshot of a computer&#10;&#10;Description automatically generated"/>
+            <wp:cNvGraphicFramePr>
+              <a:graphicFrameLocks xmlns:a="http://schemas.openxmlformats.org/drawingml/2006/main" noChangeAspect="1"/>
+            </wp:cNvGraphicFramePr>
+            <a:graphic xmlns:a="http://schemas.openxmlformats.org/drawingml/2006/main">
+              <a:graphicData uri="http://schemas.openxmlformats.org/drawingml/2006/picture">
+                <pic:pic xmlns:pic="http://schemas.openxmlformats.org/drawingml/2006/picture">
+                  <pic:nvPicPr>
+                    <pic:cNvPr id="1150093046" name="Picture 1" descr="A screenshot of a computer&#10;&#10;Description automatically generated"/>
+                    <pic:cNvPicPr/>
+                  </pic:nvPicPr>
+                  <pic:blipFill>
+                    <a:blip r:embed="rId14"/>
+                    <a:stretch>
+                      <a:fillRect/>
+                    </a:stretch>
+                  </pic:blipFill>
+                  <pic:spPr>
+                    <a:xfrm>
+                      <a:off x="0" y="0"/>
+                      <a:ext cx="3061097" cy="1735913"/>
+                    </a:xfrm>
+                    <a:prstGeom prst="rect">
+                      <a:avLst/>
+                    </a:prstGeom>
+                  </pic:spPr>
+                </pic:pic>
+              </a:graphicData>
+            </a:graphic>
+          </wp:inline>
+        </w:drawing>
+      </w:r>
+    </w:p>
+    <w:p>
+      <w:pPr>
+        <w:rPr>
+          <w:color w:val="0D0D0D"/>
           <w:shd w:val="clear" w:color="auto" w:fill="FFFFFF"/>
-          <w:lang w:val="en-US"/>
-        </w:rPr>
-        <w:t xml:space="preserve">Create </w:t>
-      </w:r>
-      <w:r>
-        <w:rPr>
-          <w:b/>
-          <w:bCs/>
-          <w:color w:val="222222"/>
-          <w:sz w:val="28"/>
-          <w:szCs w:val="28"/>
+        </w:rPr>
+      </w:pPr>
+    </w:p>
+    <w:p>
+      <w:pPr>
+        <w:rPr>
+          <w:b/>
+          <w:bCs/>
+        </w:rPr>
+      </w:pPr>
+      <w:r>
+        <w:rPr>
+          <w:b/>
+          <w:bCs/>
+        </w:rPr>
+        <w:t>5</w:t>
+      </w:r>
+      <w:r>
+        <w:rPr>
+          <w:b/>
+          <w:bCs/>
+        </w:rPr>
+        <w:t xml:space="preserve">.2 </w:t>
+      </w:r>
+      <w:r>
+        <w:rPr>
+          <w:b/>
+          <w:bCs/>
+        </w:rPr>
+        <w:t>Write Shell Program</w:t>
+      </w:r>
+    </w:p>
+    <w:p>
+      <w:pPr>
+        <w:rPr>
+          <w:color w:val="0D0D0D"/>
           <w:shd w:val="clear" w:color="auto" w:fill="FFFFFF"/>
-          <w:lang w:val="pt-PT"/>
-        </w:rPr>
-        <w:t xml:space="preserve">ISO </w:t>
-      </w:r>
-      <w:proofErr w:type="spellStart"/>
-      <w:proofErr w:type="gramStart"/>
-      <w:r>
-        <w:rPr>
-          <w:b/>
-          <w:bCs/>
-          <w:color w:val="222222"/>
-          <w:sz w:val="28"/>
-          <w:szCs w:val="28"/>
+        </w:rPr>
+      </w:pPr>
+      <w:r>
+        <w:rPr>
+          <w:color w:val="0D0D0D"/>
           <w:shd w:val="clear" w:color="auto" w:fill="FFFFFF"/>
-          <w:lang w:val="pt-PT"/>
-        </w:rPr>
-        <w:t>image</w:t>
-      </w:r>
-      <w:proofErr w:type="spellEnd"/>
-      <w:proofErr w:type="gramEnd"/>
-    </w:p>
-    <w:p>
-      <w:pPr>
-        <w:pStyle w:val="Default"/>
-        <w:spacing w:before="0" w:line="240" w:lineRule="auto"/>
-        <w:rPr>
-          <w:color w:val="222222"/>
+        </w:rPr>
+        <w:t>Develop a C</w:t>
+      </w:r>
+      <w:r>
+        <w:rPr>
+          <w:color w:val="0D0D0D"/>
           <w:shd w:val="clear" w:color="auto" w:fill="FFFFFF"/>
-          <w:lang w:val="en-US"/>
-        </w:rPr>
-      </w:pPr>
-      <w:r>
-        <w:rPr>
-          <w:color w:val="222222"/>
+        </w:rPr>
+        <w:t>++</w:t>
+      </w:r>
+      <w:r>
+        <w:rPr>
+          <w:color w:val="0D0D0D"/>
           <w:shd w:val="clear" w:color="auto" w:fill="FFFFFF"/>
-          <w:lang w:val="en-US"/>
-        </w:rPr>
-        <w:t>The ISO image</w:t>
-      </w:r>
-      <w:r>
-        <w:rPr>
-          <w:color w:val="222222"/>
+        </w:rPr>
+        <w:t xml:space="preserve"> program for the shell, parsing user commands for file operations.</w:t>
+      </w:r>
+    </w:p>
+    <w:p>
+      <w:pPr>
+        <w:rPr>
+          <w:color w:val="0D0D0D"/>
           <w:shd w:val="clear" w:color="auto" w:fill="FFFFFF"/>
-          <w:lang w:val="en-US"/>
-        </w:rPr>
-        <w:t> </w:t>
-      </w:r>
-      <w:proofErr w:type="spellStart"/>
-      <w:r>
-        <w:rPr>
-          <w:rFonts w:ascii="Courier" w:hAnsi="Courier"/>
-          <w:color w:val="222222"/>
-          <w:sz w:val="26"/>
-          <w:szCs w:val="26"/>
+        </w:rPr>
+      </w:pPr>
+    </w:p>
+    <w:p>
+      <w:r>
+        <w:drawing>
+          <wp:inline distT="0" distB="0" distL="0" distR="0" wp14:anchorId="30171EA0" wp14:editId="6D4CE6FE">
+            <wp:extent cx="2667424" cy="4787900"/>
+            <wp:effectExtent l="0" t="0" r="0" b="0"/>
+            <wp:docPr id="1625301182" name="Picture 1" descr="A screenshot of a computer program&#10;&#10;Description automatically generated"/>
+            <wp:cNvGraphicFramePr>
+              <a:graphicFrameLocks xmlns:a="http://schemas.openxmlformats.org/drawingml/2006/main" noChangeAspect="1"/>
+            </wp:cNvGraphicFramePr>
+            <a:graphic xmlns:a="http://schemas.openxmlformats.org/drawingml/2006/main">
+              <a:graphicData uri="http://schemas.openxmlformats.org/drawingml/2006/picture">
+                <pic:pic xmlns:pic="http://schemas.openxmlformats.org/drawingml/2006/picture">
+                  <pic:nvPicPr>
+                    <pic:cNvPr id="1625301182" name="Picture 1" descr="A screenshot of a computer program&#10;&#10;Description automatically generated"/>
+                    <pic:cNvPicPr/>
+                  </pic:nvPicPr>
+                  <pic:blipFill>
+                    <a:blip r:embed="rId15"/>
+                    <a:stretch>
+                      <a:fillRect/>
+                    </a:stretch>
+                  </pic:blipFill>
+                  <pic:spPr>
+                    <a:xfrm>
+                      <a:off x="0" y="0"/>
+                      <a:ext cx="2687346" cy="4823659"/>
+                    </a:xfrm>
+                    <a:prstGeom prst="rect">
+                      <a:avLst/>
+                    </a:prstGeom>
+                  </pic:spPr>
+                </pic:pic>
+              </a:graphicData>
+            </a:graphic>
+          </wp:inline>
+        </w:drawing>
+      </w:r>
+      <w:r>
+        <w:drawing>
+          <wp:inline distT="0" distB="0" distL="0" distR="0" wp14:anchorId="63CEFAAB" wp14:editId="7FC089E8">
+            <wp:extent cx="2870200" cy="4733452"/>
+            <wp:effectExtent l="0" t="0" r="0" b="3810"/>
+            <wp:docPr id="1091999789" name="Picture 1" descr="A screenshot of a computer program&#10;&#10;Description automatically generated"/>
+            <wp:cNvGraphicFramePr>
+              <a:graphicFrameLocks xmlns:a="http://schemas.openxmlformats.org/drawingml/2006/main" noChangeAspect="1"/>
+            </wp:cNvGraphicFramePr>
+            <a:graphic xmlns:a="http://schemas.openxmlformats.org/drawingml/2006/main">
+              <a:graphicData uri="http://schemas.openxmlformats.org/drawingml/2006/picture">
+                <pic:pic xmlns:pic="http://schemas.openxmlformats.org/drawingml/2006/picture">
+                  <pic:nvPicPr>
+                    <pic:cNvPr id="1091999789" name="Picture 1" descr="A screenshot of a computer program&#10;&#10;Description automatically generated"/>
+                    <pic:cNvPicPr/>
+                  </pic:nvPicPr>
+                  <pic:blipFill>
+                    <a:blip r:embed="rId16"/>
+                    <a:stretch>
+                      <a:fillRect/>
+                    </a:stretch>
+                  </pic:blipFill>
+                  <pic:spPr>
+                    <a:xfrm>
+                      <a:off x="0" y="0"/>
+                      <a:ext cx="2898426" cy="4780002"/>
+                    </a:xfrm>
+                    <a:prstGeom prst="rect">
+                      <a:avLst/>
+                    </a:prstGeom>
+                  </pic:spPr>
+                </pic:pic>
+              </a:graphicData>
+            </a:graphic>
+          </wp:inline>
+        </w:drawing>
+      </w:r>
+      <w:r>
+        <w:br w:type="page"/>
+      </w:r>
+    </w:p>
+    <w:p/>
+    <w:p>
+      <w:pPr>
+        <w:rPr>
+          <w:color w:val="0D0D0D"/>
           <w:shd w:val="clear" w:color="auto" w:fill="FFFFFF"/>
-          <w:lang w:val="en-US"/>
-        </w:rPr>
-        <w:t>os.iso</w:t>
-      </w:r>
-      <w:proofErr w:type="spellEnd"/>
-      <w:r>
-        <w:rPr>
-          <w:color w:val="222222"/>
-          <w:shd w:val="clear" w:color="auto" w:fill="FFFFFF"/>
-          <w:lang w:val="en-US"/>
-        </w:rPr>
-        <w:t> </w:t>
-      </w:r>
-      <w:r>
-        <w:rPr>
-          <w:color w:val="222222"/>
-          <w:shd w:val="clear" w:color="auto" w:fill="FFFFFF"/>
-          <w:lang w:val="en-US"/>
-        </w:rPr>
-        <w:t xml:space="preserve">now contains the kernel executable, the GRUB </w:t>
-      </w:r>
-      <w:proofErr w:type="gramStart"/>
-      <w:r>
-        <w:rPr>
-          <w:color w:val="222222"/>
-          <w:shd w:val="clear" w:color="auto" w:fill="FFFFFF"/>
-          <w:lang w:val="en-US"/>
-        </w:rPr>
-        <w:t>bootloader</w:t>
-      </w:r>
-      <w:proofErr w:type="gramEnd"/>
-      <w:r>
-        <w:rPr>
-          <w:color w:val="222222"/>
-          <w:shd w:val="clear" w:color="auto" w:fill="FFFFFF"/>
-          <w:lang w:val="en-US"/>
-        </w:rPr>
-        <w:t xml:space="preserve"> and the configuration file.</w:t>
-      </w:r>
-    </w:p>
-    <w:p>
-      <w:pPr>
-        <w:pStyle w:val="Default"/>
-        <w:spacing w:before="0" w:after="281" w:line="240" w:lineRule="auto"/>
-        <w:rPr>
-          <w:b/>
-          <w:bCs/>
-          <w:color w:val="222222"/>
-          <w:sz w:val="28"/>
-          <w:szCs w:val="28"/>
-          <w:shd w:val="clear" w:color="auto" w:fill="FFFFFF"/>
-          <w:lang w:val="en-US"/>
-        </w:rPr>
-      </w:pPr>
-    </w:p>
-    <w:p>
-      <w:pPr>
-        <w:pStyle w:val="Default"/>
-        <w:spacing w:before="0" w:after="281" w:line="240" w:lineRule="auto"/>
-      </w:pPr>
-      <w:r>
-        <w:rPr>
-          <w:b/>
-          <w:bCs/>
-          <w:color w:val="222222"/>
-          <w:sz w:val="28"/>
-          <w:szCs w:val="28"/>
-          <w:shd w:val="clear" w:color="auto" w:fill="FFFFFF"/>
-          <w:lang w:val="en-US"/>
-        </w:rPr>
-        <w:t>3.</w:t>
-      </w:r>
-      <w:r>
-        <w:rPr>
-          <w:b/>
-          <w:bCs/>
-          <w:color w:val="222222"/>
-          <w:sz w:val="28"/>
-          <w:szCs w:val="28"/>
-          <w:shd w:val="clear" w:color="auto" w:fill="FFFFFF"/>
-        </w:rPr>
-        <w:t> </w:t>
-      </w:r>
-      <w:r>
-        <w:rPr>
-          <w:b/>
-          <w:bCs/>
-          <w:color w:val="222222"/>
-          <w:sz w:val="28"/>
-          <w:szCs w:val="28"/>
-          <w:shd w:val="clear" w:color="auto" w:fill="FFFFFF"/>
-          <w:lang w:val="en-US"/>
-        </w:rPr>
-        <w:t>Shell</w:t>
+        </w:rPr>
+      </w:pPr>
+    </w:p>
+    <w:p>
+      <w:pPr>
+        <w:rPr>
+          <w:b/>
+          <w:bCs/>
+        </w:rPr>
+      </w:pPr>
+      <w:r>
+        <w:rPr>
+          <w:b/>
+          <w:bCs/>
+        </w:rPr>
+        <w:t>5</w:t>
+      </w:r>
+      <w:r>
+        <w:rPr>
+          <w:b/>
+          <w:bCs/>
+        </w:rPr>
+        <w:t xml:space="preserve">.3 </w:t>
+      </w:r>
+      <w:r>
+        <w:rPr>
+          <w:b/>
+          <w:bCs/>
+        </w:rPr>
+        <w:t>Compile the Shell Program</w:t>
+      </w:r>
+    </w:p>
+    <w:p>
+      <w:pPr>
+        <w:rPr>
+          <w:b/>
+          <w:bCs/>
+        </w:rPr>
+      </w:pPr>
+    </w:p>
+    <w:p>
+      <w:r>
+        <w:drawing>
+          <wp:inline distT="0" distB="0" distL="0" distR="0" wp14:anchorId="48DBB804" wp14:editId="302F3F88">
+            <wp:extent cx="4889500" cy="571500"/>
+            <wp:effectExtent l="0" t="0" r="0" b="0"/>
+            <wp:docPr id="951870711" name="Picture 1"/>
+            <wp:cNvGraphicFramePr>
+              <a:graphicFrameLocks xmlns:a="http://schemas.openxmlformats.org/drawingml/2006/main" noChangeAspect="1"/>
+            </wp:cNvGraphicFramePr>
+            <a:graphic xmlns:a="http://schemas.openxmlformats.org/drawingml/2006/main">
+              <a:graphicData uri="http://schemas.openxmlformats.org/drawingml/2006/picture">
+                <pic:pic xmlns:pic="http://schemas.openxmlformats.org/drawingml/2006/picture">
+                  <pic:nvPicPr>
+                    <pic:cNvPr id="951870711" name=""/>
+                    <pic:cNvPicPr/>
+                  </pic:nvPicPr>
+                  <pic:blipFill>
+                    <a:blip r:embed="rId17"/>
+                    <a:stretch>
+                      <a:fillRect/>
+                    </a:stretch>
+                  </pic:blipFill>
+                  <pic:spPr>
+                    <a:xfrm>
+                      <a:off x="0" y="0"/>
+                      <a:ext cx="4889500" cy="571500"/>
+                    </a:xfrm>
+                    <a:prstGeom prst="rect">
+                      <a:avLst/>
+                    </a:prstGeom>
+                  </pic:spPr>
+                </pic:pic>
+              </a:graphicData>
+            </a:graphic>
+          </wp:inline>
+        </w:drawing>
+      </w:r>
+    </w:p>
+    <w:p/>
+    <w:p>
+      <w:pPr>
+        <w:rPr>
+          <w:b/>
+          <w:bCs/>
+        </w:rPr>
+      </w:pPr>
+      <w:r>
+        <w:rPr>
+          <w:b/>
+          <w:bCs/>
+        </w:rPr>
+        <w:t>5</w:t>
+      </w:r>
+      <w:r>
+        <w:rPr>
+          <w:b/>
+          <w:bCs/>
+        </w:rPr>
+        <w:t xml:space="preserve">.4 </w:t>
+      </w:r>
+      <w:r>
+        <w:rPr>
+          <w:b/>
+          <w:bCs/>
+        </w:rPr>
+        <w:t>Running the Shell</w:t>
+      </w:r>
+    </w:p>
+    <w:p>
+      <w:pPr>
+        <w:rPr>
+          <w:b/>
+          <w:bCs/>
+        </w:rPr>
+      </w:pPr>
+    </w:p>
+    <w:p>
+      <w:pPr>
+        <w:rPr>
+          <w:b/>
+          <w:bCs/>
+        </w:rPr>
+      </w:pPr>
+      <w:r>
+        <w:drawing>
+          <wp:inline distT="0" distB="0" distL="0" distR="0" wp14:anchorId="5BFCBF46" wp14:editId="0A42CC68">
+            <wp:extent cx="4152900" cy="6207080"/>
+            <wp:effectExtent l="0" t="0" r="0" b="3810"/>
+            <wp:docPr id="234025441" name="Picture 1" descr="A screenshot of a computer program&#10;&#10;Description automatically generated"/>
+            <wp:cNvGraphicFramePr>
+              <a:graphicFrameLocks xmlns:a="http://schemas.openxmlformats.org/drawingml/2006/main" noChangeAspect="1"/>
+            </wp:cNvGraphicFramePr>
+            <a:graphic xmlns:a="http://schemas.openxmlformats.org/drawingml/2006/main">
+              <a:graphicData uri="http://schemas.openxmlformats.org/drawingml/2006/picture">
+                <pic:pic xmlns:pic="http://schemas.openxmlformats.org/drawingml/2006/picture">
+                  <pic:nvPicPr>
+                    <pic:cNvPr id="234025441" name="Picture 1" descr="A screenshot of a computer program&#10;&#10;Description automatically generated"/>
+                    <pic:cNvPicPr/>
+                  </pic:nvPicPr>
+                  <pic:blipFill>
+                    <a:blip r:embed="rId18"/>
+                    <a:stretch>
+                      <a:fillRect/>
+                    </a:stretch>
+                  </pic:blipFill>
+                  <pic:spPr>
+                    <a:xfrm>
+                      <a:off x="0" y="0"/>
+                      <a:ext cx="4196643" cy="6272460"/>
+                    </a:xfrm>
+                    <a:prstGeom prst="rect">
+                      <a:avLst/>
+                    </a:prstGeom>
+                  </pic:spPr>
+                </pic:pic>
+              </a:graphicData>
+            </a:graphic>
+          </wp:inline>
+        </w:drawing>
+      </w:r>
+      <w:r>
+        <w:br/>
       </w:r>
     </w:p>
     <w:sectPr>
-      <w:headerReference w:type="default" r:id="rId13"/>
-      <w:footerReference w:type="default" r:id="rId14"/>
+      <w:headerReference w:type="default" r:id="rId19"/>
+      <w:footerReference w:type="default" r:id="rId20"/>
       <w:pgSz w:w="12240" w:h="15840"/>
       <w:pgMar w:top="1440" w:right="1440" w:bottom="1440" w:left="1440" w:header="720" w:footer="864" w:gutter="0"/>
       <w:cols w:space="720"/>
@@ -1275,6 +2223,627 @@
 <w:hdr xmlns:wpc="http://schemas.microsoft.com/office/word/2010/wordprocessingCanvas" xmlns:cx="http://schemas.microsoft.com/office/drawing/2014/chartex" xmlns:cx1="http://schemas.microsoft.com/office/drawing/2015/9/8/chartex" xmlns:cx2="http://schemas.microsoft.com/office/drawing/2015/10/21/chartex" xmlns:cx3="http://schemas.microsoft.com/office/drawing/2016/5/9/chartex" xmlns:cx4="http://schemas.microsoft.com/office/drawing/2016/5/10/chartex" xmlns:cx5="http://schemas.microsoft.com/office/drawing/2016/5/11/chartex" xmlns:cx6="http://schemas.microsoft.com/office/drawing/2016/5/12/chartex" xmlns:cx7="http://schemas.microsoft.com/office/drawing/2016/5/13/chartex" xmlns:cx8="http://schemas.microsoft.com/office/drawing/2016/5/14/chartex" xmlns:mc="http://schemas.openxmlformats.org/markup-compatibility/2006" xmlns:aink="http://schemas.microsoft.com/office/drawing/2016/ink" xmlns:am3d="http://schemas.microsoft.com/office/drawing/2017/model3d" xmlns:o="urn:schemas-microsoft-com:office:office" xmlns:oel="http://schemas.microsoft.com/office/2019/extlst" xmlns:r="http://schemas.openxmlformats.org/officeDocument/2006/relationships" xmlns:m="http://schemas.openxmlformats.org/officeDocument/2006/math" xmlns:v="urn:schemas-microsoft-com:vml" xmlns:wp14="http://schemas.microsoft.com/office/word/2010/wordprocessingDrawing" xmlns:wp="http://schemas.openxmlformats.org/drawingml/2006/wordprocessingDrawing" xmlns:w10="urn:schemas-microsoft-com:office:word" xmlns:w="http://schemas.openxmlformats.org/wordprocessingml/2006/main" xmlns:w14="http://schemas.microsoft.com/office/word/2010/wordml" xmlns:w15="http://schemas.microsoft.com/office/word/2012/wordml" xmlns:w16cex="http://schemas.microsoft.com/office/word/2018/wordml/cex" xmlns:w16cid="http://schemas.microsoft.com/office/word/2016/wordml/cid" xmlns:w16="http://schemas.microsoft.com/office/word/2018/wordml" xmlns:w16sdtdh="http://schemas.microsoft.com/office/word/2020/wordml/sdtdatahash" xmlns:w16se="http://schemas.microsoft.com/office/word/2015/wordml/symex" xmlns:wpg="http://schemas.microsoft.com/office/word/2010/wordprocessingGroup" xmlns:wpi="http://schemas.microsoft.com/office/word/2010/wordprocessingInk" xmlns:wne="http://schemas.microsoft.com/office/word/2006/wordml" xmlns:wps="http://schemas.microsoft.com/office/word/2010/wordprocessingShape" mc:Ignorable="w14 w15 w16se w16cid w16 w16cex w16sdtdh wp14">
   <w:p/>
 </w:hdr>
+</file>
+
+<file path=word/numbering.xml><?xml version="1.0" encoding="utf-8"?>
+<w:numbering xmlns:wpc="http://schemas.microsoft.com/office/word/2010/wordprocessingCanvas" xmlns:cx="http://schemas.microsoft.com/office/drawing/2014/chartex" xmlns:cx1="http://schemas.microsoft.com/office/drawing/2015/9/8/chartex" xmlns:cx2="http://schemas.microsoft.com/office/drawing/2015/10/21/chartex" xmlns:cx3="http://schemas.microsoft.com/office/drawing/2016/5/9/chartex" xmlns:cx4="http://schemas.microsoft.com/office/drawing/2016/5/10/chartex" xmlns:cx5="http://schemas.microsoft.com/office/drawing/2016/5/11/chartex" xmlns:cx6="http://schemas.microsoft.com/office/drawing/2016/5/12/chartex" xmlns:cx7="http://schemas.microsoft.com/office/drawing/2016/5/13/chartex" xmlns:cx8="http://schemas.microsoft.com/office/drawing/2016/5/14/chartex" xmlns:mc="http://schemas.openxmlformats.org/markup-compatibility/2006" xmlns:aink="http://schemas.microsoft.com/office/drawing/2016/ink" xmlns:am3d="http://schemas.microsoft.com/office/drawing/2017/model3d" xmlns:o="urn:schemas-microsoft-com:office:office" xmlns:oel="http://schemas.microsoft.com/office/2019/extlst" xmlns:r="http://schemas.openxmlformats.org/officeDocument/2006/relationships" xmlns:m="http://schemas.openxmlformats.org/officeDocument/2006/math" xmlns:v="urn:schemas-microsoft-com:vml" xmlns:wp14="http://schemas.microsoft.com/office/word/2010/wordprocessingDrawing" xmlns:wp="http://schemas.openxmlformats.org/drawingml/2006/wordprocessingDrawing" xmlns:w10="urn:schemas-microsoft-com:office:word" xmlns:w="http://schemas.openxmlformats.org/wordprocessingml/2006/main" xmlns:w14="http://schemas.microsoft.com/office/word/2010/wordml" xmlns:w15="http://schemas.microsoft.com/office/word/2012/wordml" xmlns:w16cex="http://schemas.microsoft.com/office/word/2018/wordml/cex" xmlns:w16cid="http://schemas.microsoft.com/office/word/2016/wordml/cid" xmlns:w16="http://schemas.microsoft.com/office/word/2018/wordml" xmlns:w16sdtdh="http://schemas.microsoft.com/office/word/2020/wordml/sdtdatahash" xmlns:w16se="http://schemas.microsoft.com/office/word/2015/wordml/symex" xmlns:wpg="http://schemas.microsoft.com/office/word/2010/wordprocessingGroup" xmlns:wpi="http://schemas.microsoft.com/office/word/2010/wordprocessingInk" xmlns:wne="http://schemas.microsoft.com/office/word/2006/wordml" xmlns:wps="http://schemas.microsoft.com/office/word/2010/wordprocessingShape" mc:Ignorable="w14 w15 w16se w16cid w16 w16cex w16sdtdh wp14">
+  <w:abstractNum w:abstractNumId="0" w15:restartNumberingAfterBreak="0">
+    <w:nsid w:val="0D896B5C"/>
+    <w:multiLevelType w:val="hybridMultilevel"/>
+    <w:tmpl w:val="F294D880"/>
+    <w:lvl w:ilvl="0" w:tplc="04090001">
+      <w:start w:val="1"/>
+      <w:numFmt w:val="bullet"/>
+      <w:lvlText w:val=""/>
+      <w:lvlJc w:val="left"/>
+      <w:pPr>
+        <w:ind w:left="720" w:hanging="360"/>
+      </w:pPr>
+      <w:rPr>
+        <w:rFonts w:ascii="Symbol" w:hAnsi="Symbol" w:hint="default"/>
+      </w:rPr>
+    </w:lvl>
+    <w:lvl w:ilvl="1" w:tplc="04090003" w:tentative="1">
+      <w:start w:val="1"/>
+      <w:numFmt w:val="bullet"/>
+      <w:lvlText w:val="o"/>
+      <w:lvlJc w:val="left"/>
+      <w:pPr>
+        <w:ind w:left="1440" w:hanging="360"/>
+      </w:pPr>
+      <w:rPr>
+        <w:rFonts w:ascii="Courier New" w:hAnsi="Courier New" w:cs="Courier New" w:hint="default"/>
+      </w:rPr>
+    </w:lvl>
+    <w:lvl w:ilvl="2" w:tplc="04090005" w:tentative="1">
+      <w:start w:val="1"/>
+      <w:numFmt w:val="bullet"/>
+      <w:lvlText w:val=""/>
+      <w:lvlJc w:val="left"/>
+      <w:pPr>
+        <w:ind w:left="2160" w:hanging="360"/>
+      </w:pPr>
+      <w:rPr>
+        <w:rFonts w:ascii="Wingdings" w:hAnsi="Wingdings" w:hint="default"/>
+      </w:rPr>
+    </w:lvl>
+    <w:lvl w:ilvl="3" w:tplc="04090001" w:tentative="1">
+      <w:start w:val="1"/>
+      <w:numFmt w:val="bullet"/>
+      <w:lvlText w:val=""/>
+      <w:lvlJc w:val="left"/>
+      <w:pPr>
+        <w:ind w:left="2880" w:hanging="360"/>
+      </w:pPr>
+      <w:rPr>
+        <w:rFonts w:ascii="Symbol" w:hAnsi="Symbol" w:hint="default"/>
+      </w:rPr>
+    </w:lvl>
+    <w:lvl w:ilvl="4" w:tplc="04090003" w:tentative="1">
+      <w:start w:val="1"/>
+      <w:numFmt w:val="bullet"/>
+      <w:lvlText w:val="o"/>
+      <w:lvlJc w:val="left"/>
+      <w:pPr>
+        <w:ind w:left="3600" w:hanging="360"/>
+      </w:pPr>
+      <w:rPr>
+        <w:rFonts w:ascii="Courier New" w:hAnsi="Courier New" w:cs="Courier New" w:hint="default"/>
+      </w:rPr>
+    </w:lvl>
+    <w:lvl w:ilvl="5" w:tplc="04090005" w:tentative="1">
+      <w:start w:val="1"/>
+      <w:numFmt w:val="bullet"/>
+      <w:lvlText w:val=""/>
+      <w:lvlJc w:val="left"/>
+      <w:pPr>
+        <w:ind w:left="4320" w:hanging="360"/>
+      </w:pPr>
+      <w:rPr>
+        <w:rFonts w:ascii="Wingdings" w:hAnsi="Wingdings" w:hint="default"/>
+      </w:rPr>
+    </w:lvl>
+    <w:lvl w:ilvl="6" w:tplc="04090001" w:tentative="1">
+      <w:start w:val="1"/>
+      <w:numFmt w:val="bullet"/>
+      <w:lvlText w:val=""/>
+      <w:lvlJc w:val="left"/>
+      <w:pPr>
+        <w:ind w:left="5040" w:hanging="360"/>
+      </w:pPr>
+      <w:rPr>
+        <w:rFonts w:ascii="Symbol" w:hAnsi="Symbol" w:hint="default"/>
+      </w:rPr>
+    </w:lvl>
+    <w:lvl w:ilvl="7" w:tplc="04090003" w:tentative="1">
+      <w:start w:val="1"/>
+      <w:numFmt w:val="bullet"/>
+      <w:lvlText w:val="o"/>
+      <w:lvlJc w:val="left"/>
+      <w:pPr>
+        <w:ind w:left="5760" w:hanging="360"/>
+      </w:pPr>
+      <w:rPr>
+        <w:rFonts w:ascii="Courier New" w:hAnsi="Courier New" w:cs="Courier New" w:hint="default"/>
+      </w:rPr>
+    </w:lvl>
+    <w:lvl w:ilvl="8" w:tplc="04090005" w:tentative="1">
+      <w:start w:val="1"/>
+      <w:numFmt w:val="bullet"/>
+      <w:lvlText w:val=""/>
+      <w:lvlJc w:val="left"/>
+      <w:pPr>
+        <w:ind w:left="6480" w:hanging="360"/>
+      </w:pPr>
+      <w:rPr>
+        <w:rFonts w:ascii="Wingdings" w:hAnsi="Wingdings" w:hint="default"/>
+      </w:rPr>
+    </w:lvl>
+  </w:abstractNum>
+  <w:abstractNum w:abstractNumId="1" w15:restartNumberingAfterBreak="0">
+    <w:nsid w:val="182629D3"/>
+    <w:multiLevelType w:val="hybridMultilevel"/>
+    <w:tmpl w:val="972294D4"/>
+    <w:lvl w:ilvl="0" w:tplc="04090001">
+      <w:start w:val="1"/>
+      <w:numFmt w:val="bullet"/>
+      <w:lvlText w:val=""/>
+      <w:lvlJc w:val="left"/>
+      <w:pPr>
+        <w:ind w:left="720" w:hanging="360"/>
+      </w:pPr>
+      <w:rPr>
+        <w:rFonts w:ascii="Symbol" w:hAnsi="Symbol" w:hint="default"/>
+      </w:rPr>
+    </w:lvl>
+    <w:lvl w:ilvl="1" w:tplc="04090003" w:tentative="1">
+      <w:start w:val="1"/>
+      <w:numFmt w:val="bullet"/>
+      <w:lvlText w:val="o"/>
+      <w:lvlJc w:val="left"/>
+      <w:pPr>
+        <w:ind w:left="1440" w:hanging="360"/>
+      </w:pPr>
+      <w:rPr>
+        <w:rFonts w:ascii="Courier New" w:hAnsi="Courier New" w:cs="Courier New" w:hint="default"/>
+      </w:rPr>
+    </w:lvl>
+    <w:lvl w:ilvl="2" w:tplc="04090005" w:tentative="1">
+      <w:start w:val="1"/>
+      <w:numFmt w:val="bullet"/>
+      <w:lvlText w:val=""/>
+      <w:lvlJc w:val="left"/>
+      <w:pPr>
+        <w:ind w:left="2160" w:hanging="360"/>
+      </w:pPr>
+      <w:rPr>
+        <w:rFonts w:ascii="Wingdings" w:hAnsi="Wingdings" w:hint="default"/>
+      </w:rPr>
+    </w:lvl>
+    <w:lvl w:ilvl="3" w:tplc="04090001" w:tentative="1">
+      <w:start w:val="1"/>
+      <w:numFmt w:val="bullet"/>
+      <w:lvlText w:val=""/>
+      <w:lvlJc w:val="left"/>
+      <w:pPr>
+        <w:ind w:left="2880" w:hanging="360"/>
+      </w:pPr>
+      <w:rPr>
+        <w:rFonts w:ascii="Symbol" w:hAnsi="Symbol" w:hint="default"/>
+      </w:rPr>
+    </w:lvl>
+    <w:lvl w:ilvl="4" w:tplc="04090003" w:tentative="1">
+      <w:start w:val="1"/>
+      <w:numFmt w:val="bullet"/>
+      <w:lvlText w:val="o"/>
+      <w:lvlJc w:val="left"/>
+      <w:pPr>
+        <w:ind w:left="3600" w:hanging="360"/>
+      </w:pPr>
+      <w:rPr>
+        <w:rFonts w:ascii="Courier New" w:hAnsi="Courier New" w:cs="Courier New" w:hint="default"/>
+      </w:rPr>
+    </w:lvl>
+    <w:lvl w:ilvl="5" w:tplc="04090005" w:tentative="1">
+      <w:start w:val="1"/>
+      <w:numFmt w:val="bullet"/>
+      <w:lvlText w:val=""/>
+      <w:lvlJc w:val="left"/>
+      <w:pPr>
+        <w:ind w:left="4320" w:hanging="360"/>
+      </w:pPr>
+      <w:rPr>
+        <w:rFonts w:ascii="Wingdings" w:hAnsi="Wingdings" w:hint="default"/>
+      </w:rPr>
+    </w:lvl>
+    <w:lvl w:ilvl="6" w:tplc="04090001" w:tentative="1">
+      <w:start w:val="1"/>
+      <w:numFmt w:val="bullet"/>
+      <w:lvlText w:val=""/>
+      <w:lvlJc w:val="left"/>
+      <w:pPr>
+        <w:ind w:left="5040" w:hanging="360"/>
+      </w:pPr>
+      <w:rPr>
+        <w:rFonts w:ascii="Symbol" w:hAnsi="Symbol" w:hint="default"/>
+      </w:rPr>
+    </w:lvl>
+    <w:lvl w:ilvl="7" w:tplc="04090003" w:tentative="1">
+      <w:start w:val="1"/>
+      <w:numFmt w:val="bullet"/>
+      <w:lvlText w:val="o"/>
+      <w:lvlJc w:val="left"/>
+      <w:pPr>
+        <w:ind w:left="5760" w:hanging="360"/>
+      </w:pPr>
+      <w:rPr>
+        <w:rFonts w:ascii="Courier New" w:hAnsi="Courier New" w:cs="Courier New" w:hint="default"/>
+      </w:rPr>
+    </w:lvl>
+    <w:lvl w:ilvl="8" w:tplc="04090005" w:tentative="1">
+      <w:start w:val="1"/>
+      <w:numFmt w:val="bullet"/>
+      <w:lvlText w:val=""/>
+      <w:lvlJc w:val="left"/>
+      <w:pPr>
+        <w:ind w:left="6480" w:hanging="360"/>
+      </w:pPr>
+      <w:rPr>
+        <w:rFonts w:ascii="Wingdings" w:hAnsi="Wingdings" w:hint="default"/>
+      </w:rPr>
+    </w:lvl>
+  </w:abstractNum>
+  <w:abstractNum w:abstractNumId="2" w15:restartNumberingAfterBreak="0">
+    <w:nsid w:val="2FCB3FB7"/>
+    <w:multiLevelType w:val="multilevel"/>
+    <w:tmpl w:val="197643D0"/>
+    <w:lvl w:ilvl="0">
+      <w:start w:val="1"/>
+      <w:numFmt w:val="decimal"/>
+      <w:lvlText w:val="%1."/>
+      <w:lvlJc w:val="left"/>
+      <w:pPr>
+        <w:tabs>
+          <w:tab w:val="num" w:pos="720"/>
+        </w:tabs>
+        <w:ind w:left="720" w:hanging="360"/>
+      </w:pPr>
+    </w:lvl>
+    <w:lvl w:ilvl="1" w:tentative="1">
+      <w:start w:val="1"/>
+      <w:numFmt w:val="decimal"/>
+      <w:lvlText w:val="%2."/>
+      <w:lvlJc w:val="left"/>
+      <w:pPr>
+        <w:tabs>
+          <w:tab w:val="num" w:pos="1440"/>
+        </w:tabs>
+        <w:ind w:left="1440" w:hanging="360"/>
+      </w:pPr>
+    </w:lvl>
+    <w:lvl w:ilvl="2" w:tentative="1">
+      <w:start w:val="1"/>
+      <w:numFmt w:val="decimal"/>
+      <w:lvlText w:val="%3."/>
+      <w:lvlJc w:val="left"/>
+      <w:pPr>
+        <w:tabs>
+          <w:tab w:val="num" w:pos="2160"/>
+        </w:tabs>
+        <w:ind w:left="2160" w:hanging="360"/>
+      </w:pPr>
+    </w:lvl>
+    <w:lvl w:ilvl="3" w:tentative="1">
+      <w:start w:val="1"/>
+      <w:numFmt w:val="decimal"/>
+      <w:lvlText w:val="%4."/>
+      <w:lvlJc w:val="left"/>
+      <w:pPr>
+        <w:tabs>
+          <w:tab w:val="num" w:pos="2880"/>
+        </w:tabs>
+        <w:ind w:left="2880" w:hanging="360"/>
+      </w:pPr>
+    </w:lvl>
+    <w:lvl w:ilvl="4" w:tentative="1">
+      <w:start w:val="1"/>
+      <w:numFmt w:val="decimal"/>
+      <w:lvlText w:val="%5."/>
+      <w:lvlJc w:val="left"/>
+      <w:pPr>
+        <w:tabs>
+          <w:tab w:val="num" w:pos="3600"/>
+        </w:tabs>
+        <w:ind w:left="3600" w:hanging="360"/>
+      </w:pPr>
+    </w:lvl>
+    <w:lvl w:ilvl="5" w:tentative="1">
+      <w:start w:val="1"/>
+      <w:numFmt w:val="decimal"/>
+      <w:lvlText w:val="%6."/>
+      <w:lvlJc w:val="left"/>
+      <w:pPr>
+        <w:tabs>
+          <w:tab w:val="num" w:pos="4320"/>
+        </w:tabs>
+        <w:ind w:left="4320" w:hanging="360"/>
+      </w:pPr>
+    </w:lvl>
+    <w:lvl w:ilvl="6" w:tentative="1">
+      <w:start w:val="1"/>
+      <w:numFmt w:val="decimal"/>
+      <w:lvlText w:val="%7."/>
+      <w:lvlJc w:val="left"/>
+      <w:pPr>
+        <w:tabs>
+          <w:tab w:val="num" w:pos="5040"/>
+        </w:tabs>
+        <w:ind w:left="5040" w:hanging="360"/>
+      </w:pPr>
+    </w:lvl>
+    <w:lvl w:ilvl="7" w:tentative="1">
+      <w:start w:val="1"/>
+      <w:numFmt w:val="decimal"/>
+      <w:lvlText w:val="%8."/>
+      <w:lvlJc w:val="left"/>
+      <w:pPr>
+        <w:tabs>
+          <w:tab w:val="num" w:pos="5760"/>
+        </w:tabs>
+        <w:ind w:left="5760" w:hanging="360"/>
+      </w:pPr>
+    </w:lvl>
+    <w:lvl w:ilvl="8" w:tentative="1">
+      <w:start w:val="1"/>
+      <w:numFmt w:val="decimal"/>
+      <w:lvlText w:val="%9."/>
+      <w:lvlJc w:val="left"/>
+      <w:pPr>
+        <w:tabs>
+          <w:tab w:val="num" w:pos="6480"/>
+        </w:tabs>
+        <w:ind w:left="6480" w:hanging="360"/>
+      </w:pPr>
+    </w:lvl>
+  </w:abstractNum>
+  <w:abstractNum w:abstractNumId="3" w15:restartNumberingAfterBreak="0">
+    <w:nsid w:val="3290698C"/>
+    <w:multiLevelType w:val="multilevel"/>
+    <w:tmpl w:val="F4BEDFD2"/>
+    <w:lvl w:ilvl="0">
+      <w:start w:val="1"/>
+      <w:numFmt w:val="bullet"/>
+      <w:lvlText w:val=""/>
+      <w:lvlJc w:val="left"/>
+      <w:pPr>
+        <w:tabs>
+          <w:tab w:val="num" w:pos="720"/>
+        </w:tabs>
+        <w:ind w:left="720" w:hanging="360"/>
+      </w:pPr>
+      <w:rPr>
+        <w:rFonts w:ascii="Symbol" w:hAnsi="Symbol" w:hint="default"/>
+        <w:sz w:val="20"/>
+      </w:rPr>
+    </w:lvl>
+    <w:lvl w:ilvl="1" w:tentative="1">
+      <w:start w:val="1"/>
+      <w:numFmt w:val="bullet"/>
+      <w:lvlText w:val=""/>
+      <w:lvlJc w:val="left"/>
+      <w:pPr>
+        <w:tabs>
+          <w:tab w:val="num" w:pos="1440"/>
+        </w:tabs>
+        <w:ind w:left="1440" w:hanging="360"/>
+      </w:pPr>
+      <w:rPr>
+        <w:rFonts w:ascii="Symbol" w:hAnsi="Symbol" w:hint="default"/>
+        <w:sz w:val="20"/>
+      </w:rPr>
+    </w:lvl>
+    <w:lvl w:ilvl="2" w:tentative="1">
+      <w:start w:val="1"/>
+      <w:numFmt w:val="bullet"/>
+      <w:lvlText w:val=""/>
+      <w:lvlJc w:val="left"/>
+      <w:pPr>
+        <w:tabs>
+          <w:tab w:val="num" w:pos="2160"/>
+        </w:tabs>
+        <w:ind w:left="2160" w:hanging="360"/>
+      </w:pPr>
+      <w:rPr>
+        <w:rFonts w:ascii="Symbol" w:hAnsi="Symbol" w:hint="default"/>
+        <w:sz w:val="20"/>
+      </w:rPr>
+    </w:lvl>
+    <w:lvl w:ilvl="3" w:tentative="1">
+      <w:start w:val="1"/>
+      <w:numFmt w:val="bullet"/>
+      <w:lvlText w:val=""/>
+      <w:lvlJc w:val="left"/>
+      <w:pPr>
+        <w:tabs>
+          <w:tab w:val="num" w:pos="2880"/>
+        </w:tabs>
+        <w:ind w:left="2880" w:hanging="360"/>
+      </w:pPr>
+      <w:rPr>
+        <w:rFonts w:ascii="Symbol" w:hAnsi="Symbol" w:hint="default"/>
+        <w:sz w:val="20"/>
+      </w:rPr>
+    </w:lvl>
+    <w:lvl w:ilvl="4" w:tentative="1">
+      <w:start w:val="1"/>
+      <w:numFmt w:val="bullet"/>
+      <w:lvlText w:val=""/>
+      <w:lvlJc w:val="left"/>
+      <w:pPr>
+        <w:tabs>
+          <w:tab w:val="num" w:pos="3600"/>
+        </w:tabs>
+        <w:ind w:left="3600" w:hanging="360"/>
+      </w:pPr>
+      <w:rPr>
+        <w:rFonts w:ascii="Symbol" w:hAnsi="Symbol" w:hint="default"/>
+        <w:sz w:val="20"/>
+      </w:rPr>
+    </w:lvl>
+    <w:lvl w:ilvl="5" w:tentative="1">
+      <w:start w:val="1"/>
+      <w:numFmt w:val="bullet"/>
+      <w:lvlText w:val=""/>
+      <w:lvlJc w:val="left"/>
+      <w:pPr>
+        <w:tabs>
+          <w:tab w:val="num" w:pos="4320"/>
+        </w:tabs>
+        <w:ind w:left="4320" w:hanging="360"/>
+      </w:pPr>
+      <w:rPr>
+        <w:rFonts w:ascii="Symbol" w:hAnsi="Symbol" w:hint="default"/>
+        <w:sz w:val="20"/>
+      </w:rPr>
+    </w:lvl>
+    <w:lvl w:ilvl="6" w:tentative="1">
+      <w:start w:val="1"/>
+      <w:numFmt w:val="bullet"/>
+      <w:lvlText w:val=""/>
+      <w:lvlJc w:val="left"/>
+      <w:pPr>
+        <w:tabs>
+          <w:tab w:val="num" w:pos="5040"/>
+        </w:tabs>
+        <w:ind w:left="5040" w:hanging="360"/>
+      </w:pPr>
+      <w:rPr>
+        <w:rFonts w:ascii="Symbol" w:hAnsi="Symbol" w:hint="default"/>
+        <w:sz w:val="20"/>
+      </w:rPr>
+    </w:lvl>
+    <w:lvl w:ilvl="7" w:tentative="1">
+      <w:start w:val="1"/>
+      <w:numFmt w:val="bullet"/>
+      <w:lvlText w:val=""/>
+      <w:lvlJc w:val="left"/>
+      <w:pPr>
+        <w:tabs>
+          <w:tab w:val="num" w:pos="5760"/>
+        </w:tabs>
+        <w:ind w:left="5760" w:hanging="360"/>
+      </w:pPr>
+      <w:rPr>
+        <w:rFonts w:ascii="Symbol" w:hAnsi="Symbol" w:hint="default"/>
+        <w:sz w:val="20"/>
+      </w:rPr>
+    </w:lvl>
+    <w:lvl w:ilvl="8" w:tentative="1">
+      <w:start w:val="1"/>
+      <w:numFmt w:val="bullet"/>
+      <w:lvlText w:val=""/>
+      <w:lvlJc w:val="left"/>
+      <w:pPr>
+        <w:tabs>
+          <w:tab w:val="num" w:pos="6480"/>
+        </w:tabs>
+        <w:ind w:left="6480" w:hanging="360"/>
+      </w:pPr>
+      <w:rPr>
+        <w:rFonts w:ascii="Symbol" w:hAnsi="Symbol" w:hint="default"/>
+        <w:sz w:val="20"/>
+      </w:rPr>
+    </w:lvl>
+  </w:abstractNum>
+  <w:abstractNum w:abstractNumId="4" w15:restartNumberingAfterBreak="0">
+    <w:nsid w:val="55A278C0"/>
+    <w:multiLevelType w:val="hybridMultilevel"/>
+    <w:tmpl w:val="6436F35A"/>
+    <w:lvl w:ilvl="0" w:tplc="04090001">
+      <w:start w:val="1"/>
+      <w:numFmt w:val="bullet"/>
+      <w:lvlText w:val=""/>
+      <w:lvlJc w:val="left"/>
+      <w:pPr>
+        <w:ind w:left="720" w:hanging="360"/>
+      </w:pPr>
+      <w:rPr>
+        <w:rFonts w:ascii="Symbol" w:hAnsi="Symbol" w:hint="default"/>
+      </w:rPr>
+    </w:lvl>
+    <w:lvl w:ilvl="1" w:tplc="04090003" w:tentative="1">
+      <w:start w:val="1"/>
+      <w:numFmt w:val="bullet"/>
+      <w:lvlText w:val="o"/>
+      <w:lvlJc w:val="left"/>
+      <w:pPr>
+        <w:ind w:left="1440" w:hanging="360"/>
+      </w:pPr>
+      <w:rPr>
+        <w:rFonts w:ascii="Courier New" w:hAnsi="Courier New" w:cs="Courier New" w:hint="default"/>
+      </w:rPr>
+    </w:lvl>
+    <w:lvl w:ilvl="2" w:tplc="04090005" w:tentative="1">
+      <w:start w:val="1"/>
+      <w:numFmt w:val="bullet"/>
+      <w:lvlText w:val=""/>
+      <w:lvlJc w:val="left"/>
+      <w:pPr>
+        <w:ind w:left="2160" w:hanging="360"/>
+      </w:pPr>
+      <w:rPr>
+        <w:rFonts w:ascii="Wingdings" w:hAnsi="Wingdings" w:hint="default"/>
+      </w:rPr>
+    </w:lvl>
+    <w:lvl w:ilvl="3" w:tplc="04090001" w:tentative="1">
+      <w:start w:val="1"/>
+      <w:numFmt w:val="bullet"/>
+      <w:lvlText w:val=""/>
+      <w:lvlJc w:val="left"/>
+      <w:pPr>
+        <w:ind w:left="2880" w:hanging="360"/>
+      </w:pPr>
+      <w:rPr>
+        <w:rFonts w:ascii="Symbol" w:hAnsi="Symbol" w:hint="default"/>
+      </w:rPr>
+    </w:lvl>
+    <w:lvl w:ilvl="4" w:tplc="04090003" w:tentative="1">
+      <w:start w:val="1"/>
+      <w:numFmt w:val="bullet"/>
+      <w:lvlText w:val="o"/>
+      <w:lvlJc w:val="left"/>
+      <w:pPr>
+        <w:ind w:left="3600" w:hanging="360"/>
+      </w:pPr>
+      <w:rPr>
+        <w:rFonts w:ascii="Courier New" w:hAnsi="Courier New" w:cs="Courier New" w:hint="default"/>
+      </w:rPr>
+    </w:lvl>
+    <w:lvl w:ilvl="5" w:tplc="04090005" w:tentative="1">
+      <w:start w:val="1"/>
+      <w:numFmt w:val="bullet"/>
+      <w:lvlText w:val=""/>
+      <w:lvlJc w:val="left"/>
+      <w:pPr>
+        <w:ind w:left="4320" w:hanging="360"/>
+      </w:pPr>
+      <w:rPr>
+        <w:rFonts w:ascii="Wingdings" w:hAnsi="Wingdings" w:hint="default"/>
+      </w:rPr>
+    </w:lvl>
+    <w:lvl w:ilvl="6" w:tplc="04090001" w:tentative="1">
+      <w:start w:val="1"/>
+      <w:numFmt w:val="bullet"/>
+      <w:lvlText w:val=""/>
+      <w:lvlJc w:val="left"/>
+      <w:pPr>
+        <w:ind w:left="5040" w:hanging="360"/>
+      </w:pPr>
+      <w:rPr>
+        <w:rFonts w:ascii="Symbol" w:hAnsi="Symbol" w:hint="default"/>
+      </w:rPr>
+    </w:lvl>
+    <w:lvl w:ilvl="7" w:tplc="04090003" w:tentative="1">
+      <w:start w:val="1"/>
+      <w:numFmt w:val="bullet"/>
+      <w:lvlText w:val="o"/>
+      <w:lvlJc w:val="left"/>
+      <w:pPr>
+        <w:ind w:left="5760" w:hanging="360"/>
+      </w:pPr>
+      <w:rPr>
+        <w:rFonts w:ascii="Courier New" w:hAnsi="Courier New" w:cs="Courier New" w:hint="default"/>
+      </w:rPr>
+    </w:lvl>
+    <w:lvl w:ilvl="8" w:tplc="04090005" w:tentative="1">
+      <w:start w:val="1"/>
+      <w:numFmt w:val="bullet"/>
+      <w:lvlText w:val=""/>
+      <w:lvlJc w:val="left"/>
+      <w:pPr>
+        <w:ind w:left="6480" w:hanging="360"/>
+      </w:pPr>
+      <w:rPr>
+        <w:rFonts w:ascii="Wingdings" w:hAnsi="Wingdings" w:hint="default"/>
+      </w:rPr>
+    </w:lvl>
+  </w:abstractNum>
+  <w:num w:numId="1" w16cid:durableId="2085176601">
+    <w:abstractNumId w:val="3"/>
+  </w:num>
+  <w:num w:numId="2" w16cid:durableId="1019701001">
+    <w:abstractNumId w:val="1"/>
+  </w:num>
+  <w:num w:numId="3" w16cid:durableId="1696809224">
+    <w:abstractNumId w:val="0"/>
+  </w:num>
+  <w:num w:numId="4" w16cid:durableId="117648072">
+    <w:abstractNumId w:val="2"/>
+  </w:num>
+  <w:num w:numId="5" w16cid:durableId="288629827">
+    <w:abstractNumId w:val="4"/>
+  </w:num>
+</w:numbering>
 </file>
 
 <file path=word/styles.xml><?xml version="1.0" encoding="utf-8"?>
@@ -1687,6 +3256,56 @@
       <w:lang w:eastAsia="en-US"/>
     </w:rPr>
   </w:style>
+  <w:style w:type="paragraph" w:styleId="Heading1">
+    <w:name w:val="heading 1"/>
+    <w:basedOn w:val="Normal"/>
+    <w:next w:val="Normal"/>
+    <w:link w:val="Heading1Char"/>
+    <w:uiPriority w:val="9"/>
+    <w:qFormat/>
+    <w:rsid w:val="00101559"/>
+    <w:pPr>
+      <w:keepNext/>
+      <w:keepLines/>
+      <w:spacing w:before="240"/>
+      <w:outlineLvl w:val="0"/>
+    </w:pPr>
+    <w:rPr>
+      <w:rFonts w:asciiTheme="majorHAnsi" w:eastAsiaTheme="majorEastAsia" w:hAnsiTheme="majorHAnsi" w:cstheme="majorBidi"/>
+      <w:color w:val="0079BF" w:themeColor="accent1" w:themeShade="BF"/>
+      <w:sz w:val="32"/>
+      <w:szCs w:val="32"/>
+    </w:rPr>
+  </w:style>
+  <w:style w:type="paragraph" w:styleId="Heading3">
+    <w:name w:val="heading 3"/>
+    <w:basedOn w:val="Normal"/>
+    <w:link w:val="Heading3Char"/>
+    <w:uiPriority w:val="9"/>
+    <w:qFormat/>
+    <w:rsid w:val="00F52EC3"/>
+    <w:pPr>
+      <w:pBdr>
+        <w:top w:val="none" w:sz="0" w:space="0" w:color="auto"/>
+        <w:left w:val="none" w:sz="0" w:space="0" w:color="auto"/>
+        <w:bottom w:val="none" w:sz="0" w:space="0" w:color="auto"/>
+        <w:right w:val="none" w:sz="0" w:space="0" w:color="auto"/>
+        <w:between w:val="none" w:sz="0" w:space="0" w:color="auto"/>
+        <w:bar w:val="none" w:sz="0" w:color="auto"/>
+      </w:pBdr>
+      <w:spacing w:before="100" w:beforeAutospacing="1" w:after="100" w:afterAutospacing="1"/>
+      <w:outlineLvl w:val="2"/>
+    </w:pPr>
+    <w:rPr>
+      <w:rFonts w:eastAsia="Times New Roman"/>
+      <w:b/>
+      <w:bCs/>
+      <w:sz w:val="27"/>
+      <w:szCs w:val="27"/>
+      <w:bdr w:val="none" w:sz="0" w:space="0" w:color="auto"/>
+      <w:lang w:eastAsia="zh-CN"/>
+    </w:rPr>
+  </w:style>
   <w:style w:type="character" w:default="1" w:styleId="DefaultParagraphFont">
     <w:name w:val="Default Paragraph Font"/>
     <w:uiPriority w:val="1"/>
@@ -1750,6 +3369,94 @@
         <w14:prstDash w14:val="solid"/>
         <w14:bevel/>
       </w14:textOutline>
+    </w:rPr>
+  </w:style>
+  <w:style w:type="character" w:styleId="HTMLCode">
+    <w:name w:val="HTML Code"/>
+    <w:basedOn w:val="DefaultParagraphFont"/>
+    <w:uiPriority w:val="99"/>
+    <w:semiHidden/>
+    <w:unhideWhenUsed/>
+    <w:rsid w:val="008E1361"/>
+    <w:rPr>
+      <w:rFonts w:ascii="Courier New" w:eastAsia="Times New Roman" w:hAnsi="Courier New" w:cs="Courier New"/>
+      <w:sz w:val="20"/>
+      <w:szCs w:val="20"/>
+    </w:rPr>
+  </w:style>
+  <w:style w:type="character" w:styleId="Strong">
+    <w:name w:val="Strong"/>
+    <w:basedOn w:val="DefaultParagraphFont"/>
+    <w:uiPriority w:val="22"/>
+    <w:qFormat/>
+    <w:rsid w:val="008E1361"/>
+    <w:rPr>
+      <w:b/>
+      <w:bCs/>
+    </w:rPr>
+  </w:style>
+  <w:style w:type="paragraph" w:styleId="ListParagraph">
+    <w:name w:val="List Paragraph"/>
+    <w:basedOn w:val="Normal"/>
+    <w:uiPriority w:val="34"/>
+    <w:qFormat/>
+    <w:rsid w:val="00872F02"/>
+    <w:pPr>
+      <w:ind w:left="720"/>
+      <w:contextualSpacing/>
+    </w:pPr>
+  </w:style>
+  <w:style w:type="character" w:customStyle="1" w:styleId="Heading3Char">
+    <w:name w:val="Heading 3 Char"/>
+    <w:basedOn w:val="DefaultParagraphFont"/>
+    <w:link w:val="Heading3"/>
+    <w:uiPriority w:val="9"/>
+    <w:rsid w:val="00F52EC3"/>
+    <w:rPr>
+      <w:rFonts w:eastAsia="Times New Roman"/>
+      <w:b/>
+      <w:bCs/>
+      <w:sz w:val="27"/>
+      <w:szCs w:val="27"/>
+      <w:bdr w:val="none" w:sz="0" w:space="0" w:color="auto"/>
+    </w:rPr>
+  </w:style>
+  <w:style w:type="paragraph" w:styleId="NormalWeb">
+    <w:name w:val="Normal (Web)"/>
+    <w:basedOn w:val="Normal"/>
+    <w:uiPriority w:val="99"/>
+    <w:semiHidden/>
+    <w:unhideWhenUsed/>
+    <w:rsid w:val="00F52EC3"/>
+    <w:pPr>
+      <w:pBdr>
+        <w:top w:val="none" w:sz="0" w:space="0" w:color="auto"/>
+        <w:left w:val="none" w:sz="0" w:space="0" w:color="auto"/>
+        <w:bottom w:val="none" w:sz="0" w:space="0" w:color="auto"/>
+        <w:right w:val="none" w:sz="0" w:space="0" w:color="auto"/>
+        <w:between w:val="none" w:sz="0" w:space="0" w:color="auto"/>
+        <w:bar w:val="none" w:sz="0" w:color="auto"/>
+      </w:pBdr>
+      <w:spacing w:before="100" w:beforeAutospacing="1" w:after="100" w:afterAutospacing="1"/>
+    </w:pPr>
+    <w:rPr>
+      <w:rFonts w:eastAsia="Times New Roman"/>
+      <w:bdr w:val="none" w:sz="0" w:space="0" w:color="auto"/>
+      <w:lang w:eastAsia="zh-CN"/>
+    </w:rPr>
+  </w:style>
+  <w:style w:type="character" w:customStyle="1" w:styleId="Heading1Char">
+    <w:name w:val="Heading 1 Char"/>
+    <w:basedOn w:val="DefaultParagraphFont"/>
+    <w:link w:val="Heading1"/>
+    <w:uiPriority w:val="9"/>
+    <w:rsid w:val="00101559"/>
+    <w:rPr>
+      <w:rFonts w:asciiTheme="majorHAnsi" w:eastAsiaTheme="majorEastAsia" w:hAnsiTheme="majorHAnsi" w:cstheme="majorBidi"/>
+      <w:color w:val="0079BF" w:themeColor="accent1" w:themeShade="BF"/>
+      <w:sz w:val="32"/>
+      <w:szCs w:val="32"/>
+      <w:lang w:eastAsia="en-US"/>
     </w:rPr>
   </w:style>
 </w:styles>

</xml_diff>